<commit_message>
added new sections in thesis
Added introduction, new paper references and restructured the section sequence.
</commit_message>
<xml_diff>
--- a/docs/ptyxiakes/ΕΞΩΦΥΛΛΟ.docx
+++ b/docs/ptyxiakes/ΕΞΩΦΥΛΛΟ.docx
@@ -421,7 +421,7 @@
         </w:rPr>
         <w:pict w14:anchorId="247F1641">
           <v:shape id="_x0000_s1036" type="#_x0000_t202" style="position:absolute;left:0;text-align:left;margin-left:125.15pt;margin-top:4.55pt;width:252pt;height:27pt;z-index:251658240" filled="f" stroked="f">
-            <v:textbox>
+            <v:textbox style="mso-next-textbox:#_x0000_s1036">
               <w:txbxContent>
                 <w:p>
                   <w:pPr>
@@ -1340,7 +1340,7 @@
         </w:rPr>
         <w:lastRenderedPageBreak/>
         <w:drawing>
-          <wp:anchor distT="0" distB="0" distL="114300" distR="114300" simplePos="0" relativeHeight="251654144" behindDoc="0" locked="0" layoutInCell="1" allowOverlap="1" wp14:anchorId="3A85844B" wp14:editId="2F31126E">
+          <wp:anchor distT="0" distB="0" distL="114300" distR="114300" simplePos="0" relativeHeight="251654144" behindDoc="0" locked="0" layoutInCell="1" allowOverlap="1" wp14:anchorId="3A85844B" wp14:editId="4C3B4D47">
             <wp:simplePos x="0" y="0"/>
             <wp:positionH relativeFrom="column">
               <wp:posOffset>-533465</wp:posOffset>
@@ -1722,7 +1722,7 @@
         </w:rPr>
         <w:pict w14:anchorId="02E40870">
           <v:shape id="_x0000_s1042" type="#_x0000_t202" style="position:absolute;left:0;text-align:left;margin-left:82.75pt;margin-top:8.9pt;width:252pt;height:27pt;z-index:251660288" filled="f" stroked="f">
-            <v:textbox>
+            <v:textbox style="mso-next-textbox:#_x0000_s1042">
               <w:txbxContent>
                 <w:p>
                   <w:pPr>
@@ -2654,7 +2654,7 @@
     </w:p>
     <w:p>
       <w:pPr>
-        <w:pStyle w:val="a4"/>
+        <w:pStyle w:val="BodyTextIndent"/>
         <w:ind w:left="0" w:right="484"/>
         <w:jc w:val="right"/>
         <w:rPr>
@@ -2670,7 +2670,7 @@
     </w:p>
     <w:p>
       <w:pPr>
-        <w:pStyle w:val="a4"/>
+        <w:pStyle w:val="BodyTextIndent"/>
         <w:ind w:left="0" w:right="484"/>
         <w:jc w:val="right"/>
         <w:rPr>
@@ -2680,7 +2680,7 @@
     </w:p>
     <w:p>
       <w:pPr>
-        <w:pStyle w:val="a4"/>
+        <w:pStyle w:val="BodyTextIndent"/>
         <w:ind w:left="0" w:right="484"/>
         <w:jc w:val="right"/>
         <w:rPr>
@@ -2696,7 +2696,7 @@
     </w:p>
     <w:p>
       <w:pPr>
-        <w:pStyle w:val="a4"/>
+        <w:pStyle w:val="BodyTextIndent"/>
         <w:ind w:left="0"/>
         <w:jc w:val="right"/>
         <w:rPr>
@@ -2706,7 +2706,7 @@
     </w:p>
     <w:p>
       <w:pPr>
-        <w:pStyle w:val="a4"/>
+        <w:pStyle w:val="BodyTextIndent"/>
         <w:ind w:left="0"/>
         <w:jc w:val="right"/>
         <w:rPr>
@@ -2716,7 +2716,7 @@
     </w:p>
     <w:p>
       <w:pPr>
-        <w:pStyle w:val="a4"/>
+        <w:pStyle w:val="BodyTextIndent"/>
         <w:ind w:left="0"/>
         <w:jc w:val="right"/>
         <w:rPr>
@@ -2726,7 +2726,7 @@
     </w:p>
     <w:p>
       <w:pPr>
-        <w:pStyle w:val="a4"/>
+        <w:pStyle w:val="BodyTextIndent"/>
         <w:ind w:left="0" w:right="484"/>
         <w:jc w:val="right"/>
         <w:rPr>
@@ -3009,7 +3009,7 @@
         </w:rPr>
         <w:pict w14:anchorId="6A26A7D2">
           <v:shape id="_x0000_s1044" type="#_x0000_t202" style="position:absolute;margin-left:90.5pt;margin-top:.7pt;width:252pt;height:27pt;z-index:251662336" filled="f" stroked="f">
-            <v:textbox>
+            <v:textbox style="mso-next-textbox:#_x0000_s1044">
               <w:txbxContent>
                 <w:p>
                   <w:pPr>
@@ -3514,10 +3514,9 @@
       <w:sdtContent>
         <w:p>
           <w:pPr>
-            <w:pStyle w:val="a6"/>
-            <w:rPr>
-              <w:lang w:val="el-GR"/>
-            </w:rPr>
+            <w:pStyle w:val="TOCHeading"/>
+            <w:spacing w:line="360" w:lineRule="auto"/>
+            <w:jc w:val="both"/>
           </w:pPr>
           <w:r>
             <w:rPr>
@@ -3528,6 +3527,8 @@
         </w:p>
         <w:p>
           <w:pPr>
+            <w:spacing w:line="360" w:lineRule="auto"/>
+            <w:jc w:val="both"/>
             <w:rPr>
               <w:lang w:eastAsia="en-US"/>
             </w:rPr>
@@ -3535,10 +3536,12 @@
         </w:p>
         <w:p>
           <w:pPr>
-            <w:pStyle w:val="10"/>
+            <w:pStyle w:val="TOC1"/>
             <w:tabs>
               <w:tab w:val="right" w:leader="dot" w:pos="8302"/>
             </w:tabs>
+            <w:spacing w:line="360" w:lineRule="auto"/>
+            <w:jc w:val="both"/>
             <w:rPr>
               <w:rFonts w:asciiTheme="minorHAnsi" w:eastAsiaTheme="minorEastAsia" w:hAnsiTheme="minorHAnsi" w:cstheme="minorBidi"/>
               <w:noProof/>
@@ -3556,10 +3559,10 @@
           <w:r>
             <w:fldChar w:fldCharType="separate"/>
           </w:r>
-          <w:hyperlink w:anchor="_Toc165415718" w:history="1">
-            <w:r>
-              <w:rPr>
-                <w:rStyle w:val="-"/>
+          <w:hyperlink w:anchor="_Toc166536334" w:history="1">
+            <w:r>
+              <w:rPr>
+                <w:rStyle w:val="Hyperlink"/>
                 <w:noProof/>
               </w:rPr>
               <w:t>Κεφάλαιο 1. Εισαγωγή</w:t>
@@ -3583,7 +3586,7 @@
                 <w:noProof/>
                 <w:webHidden/>
               </w:rPr>
-              <w:instrText xml:space="preserve"> PAGEREF _Toc165415718 \h </w:instrText>
+              <w:instrText xml:space="preserve"> PAGEREF _Toc166536334 \h </w:instrText>
             </w:r>
             <w:r>
               <w:rPr>
@@ -3603,7 +3606,7 @@
                 <w:noProof/>
                 <w:webHidden/>
               </w:rPr>
-              <w:t>11</w:t>
+              <w:t>9</w:t>
             </w:r>
             <w:r>
               <w:rPr>
@@ -3616,11 +3619,13 @@
         </w:p>
         <w:p>
           <w:pPr>
-            <w:pStyle w:val="20"/>
+            <w:pStyle w:val="TOC2"/>
             <w:tabs>
               <w:tab w:val="left" w:pos="960"/>
               <w:tab w:val="right" w:leader="dot" w:pos="8302"/>
             </w:tabs>
+            <w:spacing w:line="360" w:lineRule="auto"/>
+            <w:jc w:val="both"/>
             <w:rPr>
               <w:rFonts w:asciiTheme="minorHAnsi" w:eastAsiaTheme="minorEastAsia" w:hAnsiTheme="minorHAnsi" w:cstheme="minorBidi"/>
               <w:noProof/>
@@ -3629,10 +3634,10 @@
               <w14:ligatures w14:val="standardContextual"/>
             </w:rPr>
           </w:pPr>
-          <w:hyperlink w:anchor="_Toc165415719" w:history="1">
-            <w:r>
-              <w:rPr>
-                <w:rStyle w:val="-"/>
+          <w:hyperlink w:anchor="_Toc166536335" w:history="1">
+            <w:r>
+              <w:rPr>
+                <w:rStyle w:val="Hyperlink"/>
                 <w:noProof/>
               </w:rPr>
               <w:t>1.1.</w:t>
@@ -3649,10 +3654,10 @@
             </w:r>
             <w:r>
               <w:rPr>
-                <w:rStyle w:val="-"/>
-                <w:noProof/>
-              </w:rPr>
-              <w:t>Διαδίκτυο των Πραγμάτων</w:t>
+                <w:rStyle w:val="Hyperlink"/>
+                <w:noProof/>
+              </w:rPr>
+              <w:t>Βιβλιογραφική ανασκόπηση</w:t>
             </w:r>
             <w:r>
               <w:rPr>
@@ -3673,7 +3678,7 @@
                 <w:noProof/>
                 <w:webHidden/>
               </w:rPr>
-              <w:instrText xml:space="preserve"> PAGEREF _Toc165415719 \h </w:instrText>
+              <w:instrText xml:space="preserve"> PAGEREF _Toc166536335 \h </w:instrText>
             </w:r>
             <w:r>
               <w:rPr>
@@ -3706,11 +3711,13 @@
         </w:p>
         <w:p>
           <w:pPr>
-            <w:pStyle w:val="30"/>
+            <w:pStyle w:val="TOC2"/>
             <w:tabs>
-              <w:tab w:val="left" w:pos="1440"/>
+              <w:tab w:val="left" w:pos="960"/>
               <w:tab w:val="right" w:leader="dot" w:pos="8302"/>
             </w:tabs>
+            <w:spacing w:line="360" w:lineRule="auto"/>
+            <w:jc w:val="both"/>
             <w:rPr>
               <w:rFonts w:asciiTheme="minorHAnsi" w:eastAsiaTheme="minorEastAsia" w:hAnsiTheme="minorHAnsi" w:cstheme="minorBidi"/>
               <w:noProof/>
@@ -3719,13 +3726,13 @@
               <w14:ligatures w14:val="standardContextual"/>
             </w:rPr>
           </w:pPr>
-          <w:hyperlink w:anchor="_Toc165415720" w:history="1">
-            <w:r>
-              <w:rPr>
-                <w:rStyle w:val="-"/>
-                <w:noProof/>
-              </w:rPr>
-              <w:t>1.1.1.</w:t>
+          <w:hyperlink w:anchor="_Toc166536336" w:history="1">
+            <w:r>
+              <w:rPr>
+                <w:rStyle w:val="Hyperlink"/>
+                <w:noProof/>
+              </w:rPr>
+              <w:t>1.2.</w:t>
             </w:r>
             <w:r>
               <w:rPr>
@@ -3739,10 +3746,10 @@
             </w:r>
             <w:r>
               <w:rPr>
-                <w:rStyle w:val="-"/>
-                <w:noProof/>
-              </w:rPr>
-              <w:t>Χαρακτηριστικά του Διαδικτύου των Πραγμάτων</w:t>
+                <w:rStyle w:val="Hyperlink"/>
+                <w:noProof/>
+              </w:rPr>
+              <w:t>Διάρθρωση Πτυχιακής</w:t>
             </w:r>
             <w:r>
               <w:rPr>
@@ -3763,7 +3770,7 @@
                 <w:noProof/>
                 <w:webHidden/>
               </w:rPr>
-              <w:instrText xml:space="preserve"> PAGEREF _Toc165415720 \h </w:instrText>
+              <w:instrText xml:space="preserve"> PAGEREF _Toc166536336 \h </w:instrText>
             </w:r>
             <w:r>
               <w:rPr>
@@ -3796,11 +3803,12 @@
         </w:p>
         <w:p>
           <w:pPr>
-            <w:pStyle w:val="30"/>
+            <w:pStyle w:val="TOC1"/>
             <w:tabs>
-              <w:tab w:val="left" w:pos="1440"/>
               <w:tab w:val="right" w:leader="dot" w:pos="8302"/>
             </w:tabs>
+            <w:spacing w:line="360" w:lineRule="auto"/>
+            <w:jc w:val="both"/>
             <w:rPr>
               <w:rFonts w:asciiTheme="minorHAnsi" w:eastAsiaTheme="minorEastAsia" w:hAnsiTheme="minorHAnsi" w:cstheme="minorBidi"/>
               <w:noProof/>
@@ -3809,40 +3817,38 @@
               <w14:ligatures w14:val="standardContextual"/>
             </w:rPr>
           </w:pPr>
-          <w:hyperlink w:anchor="_Toc165415721" w:history="1">
-            <w:r>
-              <w:rPr>
-                <w:rStyle w:val="-"/>
-                <w:noProof/>
-              </w:rPr>
-              <w:t>1.1.2.</w:t>
-            </w:r>
-            <w:r>
-              <w:rPr>
-                <w:rFonts w:asciiTheme="minorHAnsi" w:eastAsiaTheme="minorEastAsia" w:hAnsiTheme="minorHAnsi" w:cstheme="minorBidi"/>
-                <w:noProof/>
-                <w:kern w:val="2"/>
-                <w:lang w:val="en-US" w:eastAsia="en-US"/>
-                <w14:ligatures w14:val="standardContextual"/>
+          <w:hyperlink w:anchor="_Toc166536337" w:history="1">
+            <w:r>
+              <w:rPr>
+                <w:rStyle w:val="Hyperlink"/>
+                <w:noProof/>
+              </w:rPr>
+              <w:t xml:space="preserve">Κεφάλαιο </w:t>
+            </w:r>
+            <w:r>
+              <w:rPr>
+                <w:rStyle w:val="Hyperlink"/>
+                <w:noProof/>
+                <w:lang w:val="en-US"/>
+              </w:rPr>
+              <w:t>2</w:t>
+            </w:r>
+            <w:r>
+              <w:rPr>
+                <w:rStyle w:val="Hyperlink"/>
+                <w:noProof/>
+              </w:rPr>
+              <w:t>. Διαδίκτυο των Πραγμάτων</w:t>
+            </w:r>
+            <w:r>
+              <w:rPr>
+                <w:noProof/>
+                <w:webHidden/>
               </w:rPr>
               <w:tab/>
             </w:r>
             <w:r>
               <w:rPr>
-                <w:rStyle w:val="-"/>
-                <w:noProof/>
-              </w:rPr>
-              <w:t>Μερίδιο της Αγοράς</w:t>
-            </w:r>
-            <w:r>
-              <w:rPr>
-                <w:noProof/>
-                <w:webHidden/>
-              </w:rPr>
-              <w:tab/>
-            </w:r>
-            <w:r>
-              <w:rPr>
                 <w:noProof/>
                 <w:webHidden/>
               </w:rPr>
@@ -3853,7 +3859,7 @@
                 <w:noProof/>
                 <w:webHidden/>
               </w:rPr>
-              <w:instrText xml:space="preserve"> PAGEREF _Toc165415721 \h </w:instrText>
+              <w:instrText xml:space="preserve"> PAGEREF _Toc166536337 \h </w:instrText>
             </w:r>
             <w:r>
               <w:rPr>
@@ -3886,11 +3892,13 @@
         </w:p>
         <w:p>
           <w:pPr>
-            <w:pStyle w:val="30"/>
+            <w:pStyle w:val="TOC2"/>
             <w:tabs>
-              <w:tab w:val="left" w:pos="1440"/>
+              <w:tab w:val="left" w:pos="960"/>
               <w:tab w:val="right" w:leader="dot" w:pos="8302"/>
             </w:tabs>
+            <w:spacing w:line="360" w:lineRule="auto"/>
+            <w:jc w:val="both"/>
             <w:rPr>
               <w:rFonts w:asciiTheme="minorHAnsi" w:eastAsiaTheme="minorEastAsia" w:hAnsiTheme="minorHAnsi" w:cstheme="minorBidi"/>
               <w:noProof/>
@@ -3899,13 +3907,13 @@
               <w14:ligatures w14:val="standardContextual"/>
             </w:rPr>
           </w:pPr>
-          <w:hyperlink w:anchor="_Toc165415722" w:history="1">
-            <w:r>
-              <w:rPr>
-                <w:rStyle w:val="-"/>
-                <w:noProof/>
-              </w:rPr>
-              <w:t>1.1.3.</w:t>
+          <w:hyperlink w:anchor="_Toc166536338" w:history="1">
+            <w:r>
+              <w:rPr>
+                <w:rStyle w:val="Hyperlink"/>
+                <w:noProof/>
+              </w:rPr>
+              <w:t>2.1.</w:t>
             </w:r>
             <w:r>
               <w:rPr>
@@ -3919,10 +3927,10 @@
             </w:r>
             <w:r>
               <w:rPr>
-                <w:rStyle w:val="-"/>
-                <w:noProof/>
-              </w:rPr>
-              <w:t>Σύγχρονες Εφαρμογές του Διαδικτύου των Πραγμάτων</w:t>
+                <w:rStyle w:val="Hyperlink"/>
+                <w:noProof/>
+              </w:rPr>
+              <w:t>Ορισμός</w:t>
             </w:r>
             <w:r>
               <w:rPr>
@@ -3943,7 +3951,7 @@
                 <w:noProof/>
                 <w:webHidden/>
               </w:rPr>
-              <w:instrText xml:space="preserve"> PAGEREF _Toc165415722 \h </w:instrText>
+              <w:instrText xml:space="preserve"> PAGEREF _Toc166536338 \h </w:instrText>
             </w:r>
             <w:r>
               <w:rPr>
@@ -3963,7 +3971,7 @@
                 <w:noProof/>
                 <w:webHidden/>
               </w:rPr>
-              <w:t>13</w:t>
+              <w:t>12</w:t>
             </w:r>
             <w:r>
               <w:rPr>
@@ -3976,11 +3984,13 @@
         </w:p>
         <w:p>
           <w:pPr>
-            <w:pStyle w:val="20"/>
+            <w:pStyle w:val="TOC3"/>
             <w:tabs>
-              <w:tab w:val="left" w:pos="960"/>
+              <w:tab w:val="left" w:pos="1440"/>
               <w:tab w:val="right" w:leader="dot" w:pos="8302"/>
             </w:tabs>
+            <w:spacing w:line="360" w:lineRule="auto"/>
+            <w:jc w:val="both"/>
             <w:rPr>
               <w:rFonts w:asciiTheme="minorHAnsi" w:eastAsiaTheme="minorEastAsia" w:hAnsiTheme="minorHAnsi" w:cstheme="minorBidi"/>
               <w:noProof/>
@@ -3989,13 +3999,13 @@
               <w14:ligatures w14:val="standardContextual"/>
             </w:rPr>
           </w:pPr>
-          <w:hyperlink w:anchor="_Toc165415723" w:history="1">
-            <w:r>
-              <w:rPr>
-                <w:rStyle w:val="-"/>
-                <w:noProof/>
-              </w:rPr>
-              <w:t>1.2.</w:t>
+          <w:hyperlink w:anchor="_Toc166536339" w:history="1">
+            <w:r>
+              <w:rPr>
+                <w:rStyle w:val="Hyperlink"/>
+                <w:noProof/>
+              </w:rPr>
+              <w:t>2.1.1.</w:t>
             </w:r>
             <w:r>
               <w:rPr>
@@ -4009,10 +4019,10 @@
             </w:r>
             <w:r>
               <w:rPr>
-                <w:rStyle w:val="-"/>
-                <w:noProof/>
-              </w:rPr>
-              <w:t>Τεχνολογίες και Συστήματα</w:t>
+                <w:rStyle w:val="Hyperlink"/>
+                <w:noProof/>
+              </w:rPr>
+              <w:t>Χαρακτηριστικά του Διαδικτύου των Πραγμάτων</w:t>
             </w:r>
             <w:r>
               <w:rPr>
@@ -4033,7 +4043,7 @@
                 <w:noProof/>
                 <w:webHidden/>
               </w:rPr>
-              <w:instrText xml:space="preserve"> PAGEREF _Toc165415723 \h </w:instrText>
+              <w:instrText xml:space="preserve"> PAGEREF _Toc166536339 \h </w:instrText>
             </w:r>
             <w:r>
               <w:rPr>
@@ -4053,7 +4063,7 @@
                 <w:noProof/>
                 <w:webHidden/>
               </w:rPr>
-              <w:t>14</w:t>
+              <w:t>12</w:t>
             </w:r>
             <w:r>
               <w:rPr>
@@ -4066,11 +4076,13 @@
         </w:p>
         <w:p>
           <w:pPr>
-            <w:pStyle w:val="30"/>
+            <w:pStyle w:val="TOC3"/>
             <w:tabs>
               <w:tab w:val="left" w:pos="1440"/>
               <w:tab w:val="right" w:leader="dot" w:pos="8302"/>
             </w:tabs>
+            <w:spacing w:line="360" w:lineRule="auto"/>
+            <w:jc w:val="both"/>
             <w:rPr>
               <w:rFonts w:asciiTheme="minorHAnsi" w:eastAsiaTheme="minorEastAsia" w:hAnsiTheme="minorHAnsi" w:cstheme="minorBidi"/>
               <w:noProof/>
@@ -4079,13 +4091,13 @@
               <w14:ligatures w14:val="standardContextual"/>
             </w:rPr>
           </w:pPr>
-          <w:hyperlink w:anchor="_Toc165415724" w:history="1">
-            <w:r>
-              <w:rPr>
-                <w:rStyle w:val="-"/>
-                <w:noProof/>
-              </w:rPr>
-              <w:t>1.2.1.</w:t>
+          <w:hyperlink w:anchor="_Toc166536340" w:history="1">
+            <w:r>
+              <w:rPr>
+                <w:rStyle w:val="Hyperlink"/>
+                <w:noProof/>
+              </w:rPr>
+              <w:t>2.1.2.</w:t>
             </w:r>
             <w:r>
               <w:rPr>
@@ -4099,10 +4111,10 @@
             </w:r>
             <w:r>
               <w:rPr>
-                <w:rStyle w:val="-"/>
-                <w:noProof/>
-              </w:rPr>
-              <w:t>Συστήματα υλικού</w:t>
+                <w:rStyle w:val="Hyperlink"/>
+                <w:noProof/>
+              </w:rPr>
+              <w:t>Μερίδιο της Αγοράς</w:t>
             </w:r>
             <w:r>
               <w:rPr>
@@ -4123,7 +4135,7 @@
                 <w:noProof/>
                 <w:webHidden/>
               </w:rPr>
-              <w:instrText xml:space="preserve"> PAGEREF _Toc165415724 \h </w:instrText>
+              <w:instrText xml:space="preserve"> PAGEREF _Toc166536340 \h </w:instrText>
             </w:r>
             <w:r>
               <w:rPr>
@@ -4143,7 +4155,7 @@
                 <w:noProof/>
                 <w:webHidden/>
               </w:rPr>
-              <w:t>14</w:t>
+              <w:t>13</w:t>
             </w:r>
             <w:r>
               <w:rPr>
@@ -4156,11 +4168,13 @@
         </w:p>
         <w:p>
           <w:pPr>
-            <w:pStyle w:val="30"/>
+            <w:pStyle w:val="TOC3"/>
             <w:tabs>
               <w:tab w:val="left" w:pos="1440"/>
               <w:tab w:val="right" w:leader="dot" w:pos="8302"/>
             </w:tabs>
+            <w:spacing w:line="360" w:lineRule="auto"/>
+            <w:jc w:val="both"/>
             <w:rPr>
               <w:rFonts w:asciiTheme="minorHAnsi" w:eastAsiaTheme="minorEastAsia" w:hAnsiTheme="minorHAnsi" w:cstheme="minorBidi"/>
               <w:noProof/>
@@ -4169,13 +4183,13 @@
               <w14:ligatures w14:val="standardContextual"/>
             </w:rPr>
           </w:pPr>
-          <w:hyperlink w:anchor="_Toc165415725" w:history="1">
-            <w:r>
-              <w:rPr>
-                <w:rStyle w:val="-"/>
-                <w:noProof/>
-              </w:rPr>
-              <w:t>1.2.2.</w:t>
+          <w:hyperlink w:anchor="_Toc166536341" w:history="1">
+            <w:r>
+              <w:rPr>
+                <w:rStyle w:val="Hyperlink"/>
+                <w:noProof/>
+              </w:rPr>
+              <w:t>2.1.3.</w:t>
             </w:r>
             <w:r>
               <w:rPr>
@@ -4189,10 +4203,10 @@
             </w:r>
             <w:r>
               <w:rPr>
-                <w:rStyle w:val="-"/>
-                <w:noProof/>
-              </w:rPr>
-              <w:t>Συνδεσιμότητα</w:t>
+                <w:rStyle w:val="Hyperlink"/>
+                <w:noProof/>
+              </w:rPr>
+              <w:t>Σύγχρονες Εφαρμογές του Διαδικτύου των Πραγμάτων</w:t>
             </w:r>
             <w:r>
               <w:rPr>
@@ -4213,7 +4227,7 @@
                 <w:noProof/>
                 <w:webHidden/>
               </w:rPr>
-              <w:instrText xml:space="preserve"> PAGEREF _Toc165415725 \h </w:instrText>
+              <w:instrText xml:space="preserve"> PAGEREF _Toc166536341 \h </w:instrText>
             </w:r>
             <w:r>
               <w:rPr>
@@ -4246,11 +4260,13 @@
         </w:p>
         <w:p>
           <w:pPr>
-            <w:pStyle w:val="30"/>
+            <w:pStyle w:val="TOC2"/>
             <w:tabs>
-              <w:tab w:val="left" w:pos="1440"/>
+              <w:tab w:val="left" w:pos="960"/>
               <w:tab w:val="right" w:leader="dot" w:pos="8302"/>
             </w:tabs>
+            <w:spacing w:line="360" w:lineRule="auto"/>
+            <w:jc w:val="both"/>
             <w:rPr>
               <w:rFonts w:asciiTheme="minorHAnsi" w:eastAsiaTheme="minorEastAsia" w:hAnsiTheme="minorHAnsi" w:cstheme="minorBidi"/>
               <w:noProof/>
@@ -4259,13 +4275,13 @@
               <w14:ligatures w14:val="standardContextual"/>
             </w:rPr>
           </w:pPr>
-          <w:hyperlink w:anchor="_Toc165415726" w:history="1">
-            <w:r>
-              <w:rPr>
-                <w:rStyle w:val="-"/>
-                <w:noProof/>
-              </w:rPr>
-              <w:t>1.2.3.</w:t>
+          <w:hyperlink w:anchor="_Toc166536342" w:history="1">
+            <w:r>
+              <w:rPr>
+                <w:rStyle w:val="Hyperlink"/>
+                <w:noProof/>
+              </w:rPr>
+              <w:t>2.2.</w:t>
             </w:r>
             <w:r>
               <w:rPr>
@@ -4279,10 +4295,10 @@
             </w:r>
             <w:r>
               <w:rPr>
-                <w:rStyle w:val="-"/>
-                <w:noProof/>
-              </w:rPr>
-              <w:t>Διαστρωμάτωση Διαδικτύου των Πραγμάτων</w:t>
+                <w:rStyle w:val="Hyperlink"/>
+                <w:noProof/>
+              </w:rPr>
+              <w:t>Τεχνολογίες και Συστήματα</w:t>
             </w:r>
             <w:r>
               <w:rPr>
@@ -4303,7 +4319,7 @@
                 <w:noProof/>
                 <w:webHidden/>
               </w:rPr>
-              <w:instrText xml:space="preserve"> PAGEREF _Toc165415726 \h </w:instrText>
+              <w:instrText xml:space="preserve"> PAGEREF _Toc166536342 \h </w:instrText>
             </w:r>
             <w:r>
               <w:rPr>
@@ -4323,7 +4339,7 @@
                 <w:noProof/>
                 <w:webHidden/>
               </w:rPr>
-              <w:t>14</w:t>
+              <w:t>15</w:t>
             </w:r>
             <w:r>
               <w:rPr>
@@ -4336,11 +4352,13 @@
         </w:p>
         <w:p>
           <w:pPr>
-            <w:pStyle w:val="20"/>
+            <w:pStyle w:val="TOC3"/>
             <w:tabs>
-              <w:tab w:val="left" w:pos="960"/>
+              <w:tab w:val="left" w:pos="1440"/>
               <w:tab w:val="right" w:leader="dot" w:pos="8302"/>
             </w:tabs>
+            <w:spacing w:line="360" w:lineRule="auto"/>
+            <w:jc w:val="both"/>
             <w:rPr>
               <w:rFonts w:asciiTheme="minorHAnsi" w:eastAsiaTheme="minorEastAsia" w:hAnsiTheme="minorHAnsi" w:cstheme="minorBidi"/>
               <w:noProof/>
@@ -4349,13 +4367,13 @@
               <w14:ligatures w14:val="standardContextual"/>
             </w:rPr>
           </w:pPr>
-          <w:hyperlink w:anchor="_Toc165415727" w:history="1">
-            <w:r>
-              <w:rPr>
-                <w:rStyle w:val="-"/>
-                <w:noProof/>
-              </w:rPr>
-              <w:t>1.3.</w:t>
+          <w:hyperlink w:anchor="_Toc166536343" w:history="1">
+            <w:r>
+              <w:rPr>
+                <w:rStyle w:val="Hyperlink"/>
+                <w:noProof/>
+              </w:rPr>
+              <w:t>2.2.1.</w:t>
             </w:r>
             <w:r>
               <w:rPr>
@@ -4369,10 +4387,10 @@
             </w:r>
             <w:r>
               <w:rPr>
-                <w:rStyle w:val="-"/>
-                <w:noProof/>
-              </w:rPr>
-              <w:t>Διάρθρωση Πτυχιακής</w:t>
+                <w:rStyle w:val="Hyperlink"/>
+                <w:noProof/>
+              </w:rPr>
+              <w:t>Συστήματα υλικού</w:t>
             </w:r>
             <w:r>
               <w:rPr>
@@ -4393,7 +4411,7 @@
                 <w:noProof/>
                 <w:webHidden/>
               </w:rPr>
-              <w:instrText xml:space="preserve"> PAGEREF _Toc165415727 \h </w:instrText>
+              <w:instrText xml:space="preserve"> PAGEREF _Toc166536343 \h </w:instrText>
             </w:r>
             <w:r>
               <w:rPr>
@@ -4413,7 +4431,7 @@
                 <w:noProof/>
                 <w:webHidden/>
               </w:rPr>
-              <w:t>16</w:t>
+              <w:t>15</w:t>
             </w:r>
             <w:r>
               <w:rPr>
@@ -4426,10 +4444,13 @@
         </w:p>
         <w:p>
           <w:pPr>
-            <w:pStyle w:val="10"/>
+            <w:pStyle w:val="TOC3"/>
             <w:tabs>
+              <w:tab w:val="left" w:pos="1440"/>
               <w:tab w:val="right" w:leader="dot" w:pos="8302"/>
             </w:tabs>
+            <w:spacing w:line="360" w:lineRule="auto"/>
+            <w:jc w:val="both"/>
             <w:rPr>
               <w:rFonts w:asciiTheme="minorHAnsi" w:eastAsiaTheme="minorEastAsia" w:hAnsiTheme="minorHAnsi" w:cstheme="minorBidi"/>
               <w:noProof/>
@@ -4438,38 +4459,40 @@
               <w14:ligatures w14:val="standardContextual"/>
             </w:rPr>
           </w:pPr>
-          <w:hyperlink w:anchor="_Toc165415728" w:history="1">
-            <w:r>
-              <w:rPr>
-                <w:rStyle w:val="-"/>
-                <w:noProof/>
-              </w:rPr>
-              <w:t xml:space="preserve">Κεφάλαιο </w:t>
-            </w:r>
-            <w:r>
-              <w:rPr>
-                <w:rStyle w:val="-"/>
-                <w:noProof/>
-                <w:lang w:val="en-US"/>
-              </w:rPr>
-              <w:t>2</w:t>
-            </w:r>
-            <w:r>
-              <w:rPr>
-                <w:rStyle w:val="-"/>
-                <w:noProof/>
-              </w:rPr>
-              <w:t>. Ασφάλεια Συσκευών στο Διαδίκτυο των Πραγμάτων</w:t>
-            </w:r>
-            <w:r>
-              <w:rPr>
-                <w:noProof/>
-                <w:webHidden/>
+          <w:hyperlink w:anchor="_Toc166536344" w:history="1">
+            <w:r>
+              <w:rPr>
+                <w:rStyle w:val="Hyperlink"/>
+                <w:noProof/>
+              </w:rPr>
+              <w:t>2.2.2.</w:t>
+            </w:r>
+            <w:r>
+              <w:rPr>
+                <w:rFonts w:asciiTheme="minorHAnsi" w:eastAsiaTheme="minorEastAsia" w:hAnsiTheme="minorHAnsi" w:cstheme="minorBidi"/>
+                <w:noProof/>
+                <w:kern w:val="2"/>
+                <w:lang w:val="en-US" w:eastAsia="en-US"/>
+                <w14:ligatures w14:val="standardContextual"/>
               </w:rPr>
               <w:tab/>
             </w:r>
             <w:r>
               <w:rPr>
+                <w:rStyle w:val="Hyperlink"/>
+                <w:noProof/>
+              </w:rPr>
+              <w:t>Συνδεσιμότητα</w:t>
+            </w:r>
+            <w:r>
+              <w:rPr>
+                <w:noProof/>
+                <w:webHidden/>
+              </w:rPr>
+              <w:tab/>
+            </w:r>
+            <w:r>
+              <w:rPr>
                 <w:noProof/>
                 <w:webHidden/>
               </w:rPr>
@@ -4480,7 +4503,7 @@
                 <w:noProof/>
                 <w:webHidden/>
               </w:rPr>
-              <w:instrText xml:space="preserve"> PAGEREF _Toc165415728 \h </w:instrText>
+              <w:instrText xml:space="preserve"> PAGEREF _Toc166536344 \h </w:instrText>
             </w:r>
             <w:r>
               <w:rPr>
@@ -4500,7 +4523,7 @@
                 <w:noProof/>
                 <w:webHidden/>
               </w:rPr>
-              <w:t>17</w:t>
+              <w:t>15</w:t>
             </w:r>
             <w:r>
               <w:rPr>
@@ -4513,10 +4536,13 @@
         </w:p>
         <w:p>
           <w:pPr>
-            <w:pStyle w:val="10"/>
+            <w:pStyle w:val="TOC3"/>
             <w:tabs>
+              <w:tab w:val="left" w:pos="1440"/>
               <w:tab w:val="right" w:leader="dot" w:pos="8302"/>
             </w:tabs>
+            <w:spacing w:line="360" w:lineRule="auto"/>
+            <w:jc w:val="both"/>
             <w:rPr>
               <w:rFonts w:asciiTheme="minorHAnsi" w:eastAsiaTheme="minorEastAsia" w:hAnsiTheme="minorHAnsi" w:cstheme="minorBidi"/>
               <w:noProof/>
@@ -4525,38 +4551,40 @@
               <w14:ligatures w14:val="standardContextual"/>
             </w:rPr>
           </w:pPr>
-          <w:hyperlink w:anchor="_Toc165415729" w:history="1">
-            <w:r>
-              <w:rPr>
-                <w:rStyle w:val="-"/>
-                <w:noProof/>
-              </w:rPr>
-              <w:t xml:space="preserve">Κεφάλαιο </w:t>
-            </w:r>
-            <w:r>
-              <w:rPr>
-                <w:rStyle w:val="-"/>
-                <w:noProof/>
-                <w:lang w:val="en-US"/>
-              </w:rPr>
-              <w:t>3</w:t>
-            </w:r>
-            <w:r>
-              <w:rPr>
-                <w:rStyle w:val="-"/>
-                <w:noProof/>
-              </w:rPr>
-              <w:t>. Σχεδίαση, Υλοποίηση και Αξιολόγηση Συστήματος</w:t>
-            </w:r>
-            <w:r>
-              <w:rPr>
-                <w:noProof/>
-                <w:webHidden/>
+          <w:hyperlink w:anchor="_Toc166536345" w:history="1">
+            <w:r>
+              <w:rPr>
+                <w:rStyle w:val="Hyperlink"/>
+                <w:noProof/>
+              </w:rPr>
+              <w:t>2.2.3.</w:t>
+            </w:r>
+            <w:r>
+              <w:rPr>
+                <w:rFonts w:asciiTheme="minorHAnsi" w:eastAsiaTheme="minorEastAsia" w:hAnsiTheme="minorHAnsi" w:cstheme="minorBidi"/>
+                <w:noProof/>
+                <w:kern w:val="2"/>
+                <w:lang w:val="en-US" w:eastAsia="en-US"/>
+                <w14:ligatures w14:val="standardContextual"/>
               </w:rPr>
               <w:tab/>
             </w:r>
             <w:r>
               <w:rPr>
+                <w:rStyle w:val="Hyperlink"/>
+                <w:noProof/>
+              </w:rPr>
+              <w:t>Διαστρωμάτωση Διαδικτύου των Πραγμάτων</w:t>
+            </w:r>
+            <w:r>
+              <w:rPr>
+                <w:noProof/>
+                <w:webHidden/>
+              </w:rPr>
+              <w:tab/>
+            </w:r>
+            <w:r>
+              <w:rPr>
                 <w:noProof/>
                 <w:webHidden/>
               </w:rPr>
@@ -4567,7 +4595,7 @@
                 <w:noProof/>
                 <w:webHidden/>
               </w:rPr>
-              <w:instrText xml:space="preserve"> PAGEREF _Toc165415729 \h </w:instrText>
+              <w:instrText xml:space="preserve"> PAGEREF _Toc166536345 \h </w:instrText>
             </w:r>
             <w:r>
               <w:rPr>
@@ -4587,7 +4615,7 @@
                 <w:noProof/>
                 <w:webHidden/>
               </w:rPr>
-              <w:t>18</w:t>
+              <w:t>15</w:t>
             </w:r>
             <w:r>
               <w:rPr>
@@ -4600,10 +4628,12 @@
         </w:p>
         <w:p>
           <w:pPr>
-            <w:pStyle w:val="20"/>
+            <w:pStyle w:val="TOC1"/>
             <w:tabs>
               <w:tab w:val="right" w:leader="dot" w:pos="8302"/>
             </w:tabs>
+            <w:spacing w:line="360" w:lineRule="auto"/>
+            <w:jc w:val="both"/>
             <w:rPr>
               <w:rFonts w:asciiTheme="minorHAnsi" w:eastAsiaTheme="minorEastAsia" w:hAnsiTheme="minorHAnsi" w:cstheme="minorBidi"/>
               <w:noProof/>
@@ -4612,13 +4642,13 @@
               <w14:ligatures w14:val="standardContextual"/>
             </w:rPr>
           </w:pPr>
-          <w:hyperlink w:anchor="_Toc165415730" w:history="1">
-            <w:r>
-              <w:rPr>
-                <w:rStyle w:val="-"/>
-                <w:noProof/>
-              </w:rPr>
-              <w:t>3.1. Χαρακτηριστικά συστήματος</w:t>
+          <w:hyperlink w:anchor="_Toc166536346" w:history="1">
+            <w:r>
+              <w:rPr>
+                <w:rStyle w:val="Hyperlink"/>
+                <w:noProof/>
+              </w:rPr>
+              <w:t>Κεφάλαιο 3. Ασφάλεια Συσκευών στο Διαδίκτυο των Πραγμάτων</w:t>
             </w:r>
             <w:r>
               <w:rPr>
@@ -4639,7 +4669,7 @@
                 <w:noProof/>
                 <w:webHidden/>
               </w:rPr>
-              <w:instrText xml:space="preserve"> PAGEREF _Toc165415730 \h </w:instrText>
+              <w:instrText xml:space="preserve"> PAGEREF _Toc166536346 \h </w:instrText>
             </w:r>
             <w:r>
               <w:rPr>
@@ -4659,7 +4689,7 @@
                 <w:noProof/>
                 <w:webHidden/>
               </w:rPr>
-              <w:t>18</w:t>
+              <w:t>17</w:t>
             </w:r>
             <w:r>
               <w:rPr>
@@ -4672,10 +4702,12 @@
         </w:p>
         <w:p>
           <w:pPr>
-            <w:pStyle w:val="30"/>
+            <w:pStyle w:val="TOC1"/>
             <w:tabs>
               <w:tab w:val="right" w:leader="dot" w:pos="8302"/>
             </w:tabs>
+            <w:spacing w:line="360" w:lineRule="auto"/>
+            <w:jc w:val="both"/>
             <w:rPr>
               <w:rFonts w:asciiTheme="minorHAnsi" w:eastAsiaTheme="minorEastAsia" w:hAnsiTheme="minorHAnsi" w:cstheme="minorBidi"/>
               <w:noProof/>
@@ -4684,14 +4716,13 @@
               <w14:ligatures w14:val="standardContextual"/>
             </w:rPr>
           </w:pPr>
-          <w:hyperlink w:anchor="_Toc165415731" w:history="1">
-            <w:r>
-              <w:rPr>
-                <w:rStyle w:val="-"/>
-                <w:noProof/>
-                <w:lang w:val="en-US"/>
-              </w:rPr>
-              <w:t>3.1.1. Raspberry Pi Zero W</w:t>
+          <w:hyperlink w:anchor="_Toc166536347" w:history="1">
+            <w:r>
+              <w:rPr>
+                <w:rStyle w:val="Hyperlink"/>
+                <w:noProof/>
+              </w:rPr>
+              <w:t>Κεφάλαιο 4. Σχεδίαση, Υλοποίηση και Αξιολόγηση Συστήματος</w:t>
             </w:r>
             <w:r>
               <w:rPr>
@@ -4712,7 +4743,7 @@
                 <w:noProof/>
                 <w:webHidden/>
               </w:rPr>
-              <w:instrText xml:space="preserve"> PAGEREF _Toc165415731 \h </w:instrText>
+              <w:instrText xml:space="preserve"> PAGEREF _Toc166536347 \h </w:instrText>
             </w:r>
             <w:r>
               <w:rPr>
@@ -4745,10 +4776,12 @@
         </w:p>
         <w:p>
           <w:pPr>
-            <w:pStyle w:val="30"/>
+            <w:pStyle w:val="TOC2"/>
             <w:tabs>
               <w:tab w:val="right" w:leader="dot" w:pos="8302"/>
             </w:tabs>
+            <w:spacing w:line="360" w:lineRule="auto"/>
+            <w:jc w:val="both"/>
             <w:rPr>
               <w:rFonts w:asciiTheme="minorHAnsi" w:eastAsiaTheme="minorEastAsia" w:hAnsiTheme="minorHAnsi" w:cstheme="minorBidi"/>
               <w:noProof/>
@@ -4757,14 +4790,13 @@
               <w14:ligatures w14:val="standardContextual"/>
             </w:rPr>
           </w:pPr>
-          <w:hyperlink w:anchor="_Toc165415732" w:history="1">
-            <w:r>
-              <w:rPr>
-                <w:rStyle w:val="-"/>
-                <w:noProof/>
-                <w:lang w:val="en-US"/>
-              </w:rPr>
-              <w:t>3.1.2. Arduino UNO R3</w:t>
+          <w:hyperlink w:anchor="_Toc166536348" w:history="1">
+            <w:r>
+              <w:rPr>
+                <w:rStyle w:val="Hyperlink"/>
+                <w:noProof/>
+              </w:rPr>
+              <w:t>4.1. Αρχιτεκτονική συστήματος</w:t>
             </w:r>
             <w:r>
               <w:rPr>
@@ -4785,7 +4817,7 @@
                 <w:noProof/>
                 <w:webHidden/>
               </w:rPr>
-              <w:instrText xml:space="preserve"> PAGEREF _Toc165415732 \h </w:instrText>
+              <w:instrText xml:space="preserve"> PAGEREF _Toc166536348 \h </w:instrText>
             </w:r>
             <w:r>
               <w:rPr>
@@ -4818,10 +4850,12 @@
         </w:p>
         <w:p>
           <w:pPr>
-            <w:pStyle w:val="30"/>
+            <w:pStyle w:val="TOC2"/>
             <w:tabs>
               <w:tab w:val="right" w:leader="dot" w:pos="8302"/>
             </w:tabs>
+            <w:spacing w:line="360" w:lineRule="auto"/>
+            <w:jc w:val="both"/>
             <w:rPr>
               <w:rFonts w:asciiTheme="minorHAnsi" w:eastAsiaTheme="minorEastAsia" w:hAnsiTheme="minorHAnsi" w:cstheme="minorBidi"/>
               <w:noProof/>
@@ -4830,14 +4864,13 @@
               <w14:ligatures w14:val="standardContextual"/>
             </w:rPr>
           </w:pPr>
-          <w:hyperlink w:anchor="_Toc165415733" w:history="1">
-            <w:r>
-              <w:rPr>
-                <w:rStyle w:val="-"/>
-                <w:noProof/>
-                <w:lang w:val="en-US"/>
-              </w:rPr>
-              <w:t>3.1.3. MCP9808</w:t>
+          <w:hyperlink w:anchor="_Toc166536349" w:history="1">
+            <w:r>
+              <w:rPr>
+                <w:rStyle w:val="Hyperlink"/>
+                <w:noProof/>
+              </w:rPr>
+              <w:t>4.2. Χαρακτηριστικά συστήματος</w:t>
             </w:r>
             <w:r>
               <w:rPr>
@@ -4858,7 +4891,7 @@
                 <w:noProof/>
                 <w:webHidden/>
               </w:rPr>
-              <w:instrText xml:space="preserve"> PAGEREF _Toc165415733 \h </w:instrText>
+              <w:instrText xml:space="preserve"> PAGEREF _Toc166536349 \h </w:instrText>
             </w:r>
             <w:r>
               <w:rPr>
@@ -4878,7 +4911,7 @@
                 <w:noProof/>
                 <w:webHidden/>
               </w:rPr>
-              <w:t>19</w:t>
+              <w:t>18</w:t>
             </w:r>
             <w:r>
               <w:rPr>
@@ -4891,10 +4924,12 @@
         </w:p>
         <w:p>
           <w:pPr>
-            <w:pStyle w:val="20"/>
+            <w:pStyle w:val="TOC3"/>
             <w:tabs>
               <w:tab w:val="right" w:leader="dot" w:pos="8302"/>
             </w:tabs>
+            <w:spacing w:line="360" w:lineRule="auto"/>
+            <w:jc w:val="both"/>
             <w:rPr>
               <w:rFonts w:asciiTheme="minorHAnsi" w:eastAsiaTheme="minorEastAsia" w:hAnsiTheme="minorHAnsi" w:cstheme="minorBidi"/>
               <w:noProof/>
@@ -4903,21 +4938,66 @@
               <w14:ligatures w14:val="standardContextual"/>
             </w:rPr>
           </w:pPr>
-          <w:hyperlink w:anchor="_Toc165415734" w:history="1">
-            <w:r>
-              <w:rPr>
-                <w:rStyle w:val="-"/>
+          <w:hyperlink w:anchor="_Toc166536350" w:history="1">
+            <w:r>
+              <w:rPr>
+                <w:rStyle w:val="Hyperlink"/>
+                <w:noProof/>
+              </w:rPr>
+              <w:t xml:space="preserve">4.2.1. </w:t>
+            </w:r>
+            <w:r>
+              <w:rPr>
+                <w:rStyle w:val="Hyperlink"/>
                 <w:noProof/>
                 <w:lang w:val="en-US"/>
               </w:rPr>
-              <w:t xml:space="preserve">3.2. </w:t>
-            </w:r>
-            <w:r>
-              <w:rPr>
-                <w:rStyle w:val="-"/>
-                <w:noProof/>
-              </w:rPr>
-              <w:t>Υλοποίηση συστήματος</w:t>
+              <w:t>Raspberry</w:t>
+            </w:r>
+            <w:r>
+              <w:rPr>
+                <w:rStyle w:val="Hyperlink"/>
+                <w:noProof/>
+              </w:rPr>
+              <w:t xml:space="preserve"> </w:t>
+            </w:r>
+            <w:r>
+              <w:rPr>
+                <w:rStyle w:val="Hyperlink"/>
+                <w:noProof/>
+                <w:lang w:val="en-US"/>
+              </w:rPr>
+              <w:t>Pi</w:t>
+            </w:r>
+            <w:r>
+              <w:rPr>
+                <w:rStyle w:val="Hyperlink"/>
+                <w:noProof/>
+              </w:rPr>
+              <w:t xml:space="preserve"> </w:t>
+            </w:r>
+            <w:r>
+              <w:rPr>
+                <w:rStyle w:val="Hyperlink"/>
+                <w:noProof/>
+                <w:lang w:val="en-US"/>
+              </w:rPr>
+              <w:t>Zero</w:t>
+            </w:r>
+            <w:r>
+              <w:rPr>
+                <w:rStyle w:val="Hyperlink"/>
+                <w:noProof/>
+              </w:rPr>
+              <w:t xml:space="preserve"> </w:t>
+            </w:r>
+            <w:r>
+              <w:rPr>
+                <w:rStyle w:val="Hyperlink"/>
+                <w:noProof/>
+                <w:lang w:val="en-US"/>
+              </w:rPr>
+              <w:t>W</w:t>
             </w:r>
             <w:r>
               <w:rPr>
@@ -4938,7 +5018,7 @@
                 <w:noProof/>
                 <w:webHidden/>
               </w:rPr>
-              <w:instrText xml:space="preserve"> PAGEREF _Toc165415734 \h </w:instrText>
+              <w:instrText xml:space="preserve"> PAGEREF _Toc166536350 \h </w:instrText>
             </w:r>
             <w:r>
               <w:rPr>
@@ -4958,7 +5038,7 @@
                 <w:noProof/>
                 <w:webHidden/>
               </w:rPr>
-              <w:t>19</w:t>
+              <w:t>18</w:t>
             </w:r>
             <w:r>
               <w:rPr>
@@ -4971,10 +5051,12 @@
         </w:p>
         <w:p>
           <w:pPr>
-            <w:pStyle w:val="30"/>
+            <w:pStyle w:val="TOC3"/>
             <w:tabs>
               <w:tab w:val="right" w:leader="dot" w:pos="8302"/>
             </w:tabs>
+            <w:spacing w:line="360" w:lineRule="auto"/>
+            <w:jc w:val="both"/>
             <w:rPr>
               <w:rFonts w:asciiTheme="minorHAnsi" w:eastAsiaTheme="minorEastAsia" w:hAnsiTheme="minorHAnsi" w:cstheme="minorBidi"/>
               <w:noProof/>
@@ -4983,13 +5065,58 @@
               <w14:ligatures w14:val="standardContextual"/>
             </w:rPr>
           </w:pPr>
-          <w:hyperlink w:anchor="_Toc165415735" w:history="1">
-            <w:r>
-              <w:rPr>
-                <w:rStyle w:val="-"/>
-                <w:noProof/>
-              </w:rPr>
-              <w:t>3.2.1. Παρουσίαση συστήματος</w:t>
+          <w:hyperlink w:anchor="_Toc166536351" w:history="1">
+            <w:r>
+              <w:rPr>
+                <w:rStyle w:val="Hyperlink"/>
+                <w:noProof/>
+              </w:rPr>
+              <w:t xml:space="preserve">4.2.2. </w:t>
+            </w:r>
+            <w:r>
+              <w:rPr>
+                <w:rStyle w:val="Hyperlink"/>
+                <w:noProof/>
+                <w:lang w:val="en-US"/>
+              </w:rPr>
+              <w:t>Arduino</w:t>
+            </w:r>
+            <w:r>
+              <w:rPr>
+                <w:rStyle w:val="Hyperlink"/>
+                <w:noProof/>
+              </w:rPr>
+              <w:t xml:space="preserve"> </w:t>
+            </w:r>
+            <w:r>
+              <w:rPr>
+                <w:rStyle w:val="Hyperlink"/>
+                <w:noProof/>
+                <w:lang w:val="en-US"/>
+              </w:rPr>
+              <w:t>UNO</w:t>
+            </w:r>
+            <w:r>
+              <w:rPr>
+                <w:rStyle w:val="Hyperlink"/>
+                <w:noProof/>
+              </w:rPr>
+              <w:t xml:space="preserve"> </w:t>
+            </w:r>
+            <w:r>
+              <w:rPr>
+                <w:rStyle w:val="Hyperlink"/>
+                <w:noProof/>
+                <w:lang w:val="en-US"/>
+              </w:rPr>
+              <w:t>R</w:t>
+            </w:r>
+            <w:r>
+              <w:rPr>
+                <w:rStyle w:val="Hyperlink"/>
+                <w:noProof/>
+              </w:rPr>
+              <w:t>3</w:t>
             </w:r>
             <w:r>
               <w:rPr>
@@ -5010,7 +5137,7 @@
                 <w:noProof/>
                 <w:webHidden/>
               </w:rPr>
-              <w:instrText xml:space="preserve"> PAGEREF _Toc165415735 \h </w:instrText>
+              <w:instrText xml:space="preserve"> PAGEREF _Toc166536351 \h </w:instrText>
             </w:r>
             <w:r>
               <w:rPr>
@@ -5043,10 +5170,12 @@
         </w:p>
         <w:p>
           <w:pPr>
-            <w:pStyle w:val="30"/>
+            <w:pStyle w:val="TOC3"/>
             <w:tabs>
               <w:tab w:val="right" w:leader="dot" w:pos="8302"/>
             </w:tabs>
+            <w:spacing w:line="360" w:lineRule="auto"/>
+            <w:jc w:val="both"/>
             <w:rPr>
               <w:rFonts w:asciiTheme="minorHAnsi" w:eastAsiaTheme="minorEastAsia" w:hAnsiTheme="minorHAnsi" w:cstheme="minorBidi"/>
               <w:noProof/>
@@ -5055,13 +5184,28 @@
               <w14:ligatures w14:val="standardContextual"/>
             </w:rPr>
           </w:pPr>
-          <w:hyperlink w:anchor="_Toc165415736" w:history="1">
-            <w:r>
-              <w:rPr>
-                <w:rStyle w:val="-"/>
-                <w:noProof/>
-              </w:rPr>
-              <w:t>3.2.2. Κώδικας υλοποίησης</w:t>
+          <w:hyperlink w:anchor="_Toc166536352" w:history="1">
+            <w:r>
+              <w:rPr>
+                <w:rStyle w:val="Hyperlink"/>
+                <w:noProof/>
+              </w:rPr>
+              <w:t xml:space="preserve">4.2.3. </w:t>
+            </w:r>
+            <w:r>
+              <w:rPr>
+                <w:rStyle w:val="Hyperlink"/>
+                <w:noProof/>
+                <w:lang w:val="en-US"/>
+              </w:rPr>
+              <w:t>MCP</w:t>
+            </w:r>
+            <w:r>
+              <w:rPr>
+                <w:rStyle w:val="Hyperlink"/>
+                <w:noProof/>
+              </w:rPr>
+              <w:t>9808</w:t>
             </w:r>
             <w:r>
               <w:rPr>
@@ -5082,7 +5226,7 @@
                 <w:noProof/>
                 <w:webHidden/>
               </w:rPr>
-              <w:instrText xml:space="preserve"> PAGEREF _Toc165415736 \h </w:instrText>
+              <w:instrText xml:space="preserve"> PAGEREF _Toc166536352 \h </w:instrText>
             </w:r>
             <w:r>
               <w:rPr>
@@ -5102,7 +5246,7 @@
                 <w:noProof/>
                 <w:webHidden/>
               </w:rPr>
-              <w:t>20</w:t>
+              <w:t>19</w:t>
             </w:r>
             <w:r>
               <w:rPr>
@@ -5115,10 +5259,12 @@
         </w:p>
         <w:p>
           <w:pPr>
-            <w:pStyle w:val="20"/>
+            <w:pStyle w:val="TOC2"/>
             <w:tabs>
               <w:tab w:val="right" w:leader="dot" w:pos="8302"/>
             </w:tabs>
+            <w:spacing w:line="360" w:lineRule="auto"/>
+            <w:jc w:val="both"/>
             <w:rPr>
               <w:rFonts w:asciiTheme="minorHAnsi" w:eastAsiaTheme="minorEastAsia" w:hAnsiTheme="minorHAnsi" w:cstheme="minorBidi"/>
               <w:noProof/>
@@ -5127,13 +5273,13 @@
               <w14:ligatures w14:val="standardContextual"/>
             </w:rPr>
           </w:pPr>
-          <w:hyperlink w:anchor="_Toc165415737" w:history="1">
-            <w:r>
-              <w:rPr>
-                <w:rStyle w:val="-"/>
-                <w:noProof/>
-              </w:rPr>
-              <w:t>3.3. Μετρήσεις και πειραματική αξιολόγηση</w:t>
+          <w:hyperlink w:anchor="_Toc166536353" w:history="1">
+            <w:r>
+              <w:rPr>
+                <w:rStyle w:val="Hyperlink"/>
+                <w:noProof/>
+              </w:rPr>
+              <w:t>4.3. Υλοποίηση συστήματος</w:t>
             </w:r>
             <w:r>
               <w:rPr>
@@ -5154,7 +5300,7 @@
                 <w:noProof/>
                 <w:webHidden/>
               </w:rPr>
-              <w:instrText xml:space="preserve"> PAGEREF _Toc165415737 \h </w:instrText>
+              <w:instrText xml:space="preserve"> PAGEREF _Toc166536353 \h </w:instrText>
             </w:r>
             <w:r>
               <w:rPr>
@@ -5174,7 +5320,7 @@
                 <w:noProof/>
                 <w:webHidden/>
               </w:rPr>
-              <w:t>21</w:t>
+              <w:t>19</w:t>
             </w:r>
             <w:r>
               <w:rPr>
@@ -5187,10 +5333,12 @@
         </w:p>
         <w:p>
           <w:pPr>
-            <w:pStyle w:val="10"/>
+            <w:pStyle w:val="TOC3"/>
             <w:tabs>
               <w:tab w:val="right" w:leader="dot" w:pos="8302"/>
             </w:tabs>
+            <w:spacing w:line="360" w:lineRule="auto"/>
+            <w:jc w:val="both"/>
             <w:rPr>
               <w:rFonts w:asciiTheme="minorHAnsi" w:eastAsiaTheme="minorEastAsia" w:hAnsiTheme="minorHAnsi" w:cstheme="minorBidi"/>
               <w:noProof/>
@@ -5199,13 +5347,13 @@
               <w14:ligatures w14:val="standardContextual"/>
             </w:rPr>
           </w:pPr>
-          <w:hyperlink w:anchor="_Toc165415738" w:history="1">
-            <w:r>
-              <w:rPr>
-                <w:rStyle w:val="-"/>
-                <w:noProof/>
-              </w:rPr>
-              <w:t>Κεφάλαιο 4. Συμπεράσματα και Μελλοντικές Επεκτάσεις</w:t>
+          <w:hyperlink w:anchor="_Toc166536354" w:history="1">
+            <w:r>
+              <w:rPr>
+                <w:rStyle w:val="Hyperlink"/>
+                <w:noProof/>
+              </w:rPr>
+              <w:t>4.3.1. Παρουσίαση συστήματος</w:t>
             </w:r>
             <w:r>
               <w:rPr>
@@ -5226,7 +5374,7 @@
                 <w:noProof/>
                 <w:webHidden/>
               </w:rPr>
-              <w:instrText xml:space="preserve"> PAGEREF _Toc165415738 \h </w:instrText>
+              <w:instrText xml:space="preserve"> PAGEREF _Toc166536354 \h </w:instrText>
             </w:r>
             <w:r>
               <w:rPr>
@@ -5246,7 +5394,7 @@
                 <w:noProof/>
                 <w:webHidden/>
               </w:rPr>
-              <w:t>22</w:t>
+              <w:t>19</w:t>
             </w:r>
             <w:r>
               <w:rPr>
@@ -5259,10 +5407,12 @@
         </w:p>
         <w:p>
           <w:pPr>
-            <w:pStyle w:val="10"/>
+            <w:pStyle w:val="TOC3"/>
             <w:tabs>
               <w:tab w:val="right" w:leader="dot" w:pos="8302"/>
             </w:tabs>
+            <w:spacing w:line="360" w:lineRule="auto"/>
+            <w:jc w:val="both"/>
             <w:rPr>
               <w:rFonts w:asciiTheme="minorHAnsi" w:eastAsiaTheme="minorEastAsia" w:hAnsiTheme="minorHAnsi" w:cstheme="minorBidi"/>
               <w:noProof/>
@@ -5271,13 +5421,13 @@
               <w14:ligatures w14:val="standardContextual"/>
             </w:rPr>
           </w:pPr>
-          <w:hyperlink w:anchor="_Toc165415739" w:history="1">
-            <w:r>
-              <w:rPr>
-                <w:rStyle w:val="-"/>
-                <w:noProof/>
-              </w:rPr>
-              <w:t>Παράρτημα</w:t>
+          <w:hyperlink w:anchor="_Toc166536355" w:history="1">
+            <w:r>
+              <w:rPr>
+                <w:rStyle w:val="Hyperlink"/>
+                <w:noProof/>
+              </w:rPr>
+              <w:t>4.3.2. Κώδικας υλοποίησης</w:t>
             </w:r>
             <w:r>
               <w:rPr>
@@ -5298,7 +5448,7 @@
                 <w:noProof/>
                 <w:webHidden/>
               </w:rPr>
-              <w:instrText xml:space="preserve"> PAGEREF _Toc165415739 \h </w:instrText>
+              <w:instrText xml:space="preserve"> PAGEREF _Toc166536355 \h </w:instrText>
             </w:r>
             <w:r>
               <w:rPr>
@@ -5318,7 +5468,7 @@
                 <w:noProof/>
                 <w:webHidden/>
               </w:rPr>
-              <w:t>23</w:t>
+              <w:t>20</w:t>
             </w:r>
             <w:r>
               <w:rPr>
@@ -5330,11 +5480,241 @@
           </w:hyperlink>
         </w:p>
         <w:p>
+          <w:pPr>
+            <w:pStyle w:val="TOC2"/>
+            <w:tabs>
+              <w:tab w:val="right" w:leader="dot" w:pos="8302"/>
+            </w:tabs>
+            <w:spacing w:line="360" w:lineRule="auto"/>
+            <w:jc w:val="both"/>
+            <w:rPr>
+              <w:rFonts w:asciiTheme="minorHAnsi" w:eastAsiaTheme="minorEastAsia" w:hAnsiTheme="minorHAnsi" w:cstheme="minorBidi"/>
+              <w:noProof/>
+              <w:kern w:val="2"/>
+              <w:lang w:val="en-US" w:eastAsia="en-US"/>
+              <w14:ligatures w14:val="standardContextual"/>
+            </w:rPr>
+          </w:pPr>
+          <w:hyperlink w:anchor="_Toc166536356" w:history="1">
+            <w:r>
+              <w:rPr>
+                <w:rStyle w:val="Hyperlink"/>
+                <w:noProof/>
+              </w:rPr>
+              <w:t>4.4. Μετρήσεις και πειραματική αξιολόγηση</w:t>
+            </w:r>
+            <w:r>
+              <w:rPr>
+                <w:noProof/>
+                <w:webHidden/>
+              </w:rPr>
+              <w:tab/>
+            </w:r>
+            <w:r>
+              <w:rPr>
+                <w:noProof/>
+                <w:webHidden/>
+              </w:rPr>
+              <w:fldChar w:fldCharType="begin"/>
+            </w:r>
+            <w:r>
+              <w:rPr>
+                <w:noProof/>
+                <w:webHidden/>
+              </w:rPr>
+              <w:instrText xml:space="preserve"> PAGEREF _Toc166536356 \h </w:instrText>
+            </w:r>
+            <w:r>
+              <w:rPr>
+                <w:noProof/>
+                <w:webHidden/>
+              </w:rPr>
+            </w:r>
+            <w:r>
+              <w:rPr>
+                <w:noProof/>
+                <w:webHidden/>
+              </w:rPr>
+              <w:fldChar w:fldCharType="separate"/>
+            </w:r>
+            <w:r>
+              <w:rPr>
+                <w:noProof/>
+                <w:webHidden/>
+              </w:rPr>
+              <w:t>21</w:t>
+            </w:r>
+            <w:r>
+              <w:rPr>
+                <w:noProof/>
+                <w:webHidden/>
+              </w:rPr>
+              <w:fldChar w:fldCharType="end"/>
+            </w:r>
+          </w:hyperlink>
+        </w:p>
+        <w:p>
+          <w:pPr>
+            <w:pStyle w:val="TOC1"/>
+            <w:tabs>
+              <w:tab w:val="right" w:leader="dot" w:pos="8302"/>
+            </w:tabs>
+            <w:spacing w:line="360" w:lineRule="auto"/>
+            <w:jc w:val="both"/>
+            <w:rPr>
+              <w:rFonts w:asciiTheme="minorHAnsi" w:eastAsiaTheme="minorEastAsia" w:hAnsiTheme="minorHAnsi" w:cstheme="minorBidi"/>
+              <w:noProof/>
+              <w:kern w:val="2"/>
+              <w:lang w:val="en-US" w:eastAsia="en-US"/>
+              <w14:ligatures w14:val="standardContextual"/>
+            </w:rPr>
+          </w:pPr>
+          <w:hyperlink w:anchor="_Toc166536357" w:history="1">
+            <w:r>
+              <w:rPr>
+                <w:rStyle w:val="Hyperlink"/>
+                <w:noProof/>
+              </w:rPr>
+              <w:t>Κεφάλαιο 5. Συμπεράσματα και Μελλοντικές Επεκτάσεις</w:t>
+            </w:r>
+            <w:r>
+              <w:rPr>
+                <w:noProof/>
+                <w:webHidden/>
+              </w:rPr>
+              <w:tab/>
+            </w:r>
+            <w:r>
+              <w:rPr>
+                <w:noProof/>
+                <w:webHidden/>
+              </w:rPr>
+              <w:fldChar w:fldCharType="begin"/>
+            </w:r>
+            <w:r>
+              <w:rPr>
+                <w:noProof/>
+                <w:webHidden/>
+              </w:rPr>
+              <w:instrText xml:space="preserve"> PAGEREF _Toc166536357 \h </w:instrText>
+            </w:r>
+            <w:r>
+              <w:rPr>
+                <w:noProof/>
+                <w:webHidden/>
+              </w:rPr>
+            </w:r>
+            <w:r>
+              <w:rPr>
+                <w:noProof/>
+                <w:webHidden/>
+              </w:rPr>
+              <w:fldChar w:fldCharType="separate"/>
+            </w:r>
+            <w:r>
+              <w:rPr>
+                <w:noProof/>
+                <w:webHidden/>
+              </w:rPr>
+              <w:t>22</w:t>
+            </w:r>
+            <w:r>
+              <w:rPr>
+                <w:noProof/>
+                <w:webHidden/>
+              </w:rPr>
+              <w:fldChar w:fldCharType="end"/>
+            </w:r>
+          </w:hyperlink>
+        </w:p>
+        <w:p>
+          <w:pPr>
+            <w:pStyle w:val="TOC1"/>
+            <w:tabs>
+              <w:tab w:val="right" w:leader="dot" w:pos="8302"/>
+            </w:tabs>
+            <w:spacing w:line="360" w:lineRule="auto"/>
+            <w:jc w:val="both"/>
+            <w:rPr>
+              <w:rFonts w:asciiTheme="minorHAnsi" w:eastAsiaTheme="minorEastAsia" w:hAnsiTheme="minorHAnsi" w:cstheme="minorBidi"/>
+              <w:noProof/>
+              <w:kern w:val="2"/>
+              <w:lang w:val="en-US" w:eastAsia="en-US"/>
+              <w14:ligatures w14:val="standardContextual"/>
+            </w:rPr>
+          </w:pPr>
+          <w:hyperlink w:anchor="_Toc166536358" w:history="1">
+            <w:r>
+              <w:rPr>
+                <w:rStyle w:val="Hyperlink"/>
+                <w:noProof/>
+              </w:rPr>
+              <w:t>Παράρτημα</w:t>
+            </w:r>
+            <w:r>
+              <w:rPr>
+                <w:noProof/>
+                <w:webHidden/>
+              </w:rPr>
+              <w:tab/>
+            </w:r>
+            <w:r>
+              <w:rPr>
+                <w:noProof/>
+                <w:webHidden/>
+              </w:rPr>
+              <w:fldChar w:fldCharType="begin"/>
+            </w:r>
+            <w:r>
+              <w:rPr>
+                <w:noProof/>
+                <w:webHidden/>
+              </w:rPr>
+              <w:instrText xml:space="preserve"> PAGEREF _Toc166536358 \h </w:instrText>
+            </w:r>
+            <w:r>
+              <w:rPr>
+                <w:noProof/>
+                <w:webHidden/>
+              </w:rPr>
+            </w:r>
+            <w:r>
+              <w:rPr>
+                <w:noProof/>
+                <w:webHidden/>
+              </w:rPr>
+              <w:fldChar w:fldCharType="separate"/>
+            </w:r>
+            <w:r>
+              <w:rPr>
+                <w:noProof/>
+                <w:webHidden/>
+              </w:rPr>
+              <w:t>23</w:t>
+            </w:r>
+            <w:r>
+              <w:rPr>
+                <w:noProof/>
+                <w:webHidden/>
+              </w:rPr>
+              <w:fldChar w:fldCharType="end"/>
+            </w:r>
+          </w:hyperlink>
+        </w:p>
+        <w:p>
+          <w:pPr>
+            <w:spacing w:line="360" w:lineRule="auto"/>
+            <w:jc w:val="both"/>
+            <w:rPr>
+              <w:lang w:val="en-US"/>
+            </w:rPr>
+          </w:pPr>
           <w:r>
             <w:rPr>
               <w:b/>
               <w:bCs/>
             </w:rPr>
+            <w:lastRenderedPageBreak/>
             <w:fldChar w:fldCharType="end"/>
           </w:r>
         </w:p>
@@ -5342,67 +5722,618 @@
     </w:sdt>
     <w:p>
       <w:pPr>
-        <w:spacing w:after="200" w:line="276" w:lineRule="auto"/>
-        <w:rPr>
-          <w:b/>
-          <w:bCs/>
-          <w:sz w:val="32"/>
-          <w:szCs w:val="32"/>
-        </w:rPr>
-      </w:pPr>
-      <w:r>
-        <w:rPr>
-          <w:b/>
-          <w:bCs/>
-          <w:sz w:val="32"/>
-          <w:szCs w:val="32"/>
-        </w:rPr>
+        <w:pStyle w:val="Heading1"/>
+        <w:spacing w:line="360" w:lineRule="auto"/>
+        <w:jc w:val="both"/>
+      </w:pPr>
+      <w:bookmarkStart w:id="0" w:name="_Toc166536334"/>
+      <w:r>
+        <w:t xml:space="preserve">Κεφάλαιο 1. </w:t>
+      </w:r>
+      <w:r>
+        <w:t>Εισαγωγή</w:t>
+      </w:r>
+      <w:bookmarkEnd w:id="0"/>
+    </w:p>
+    <w:p>
+      <w:pPr>
+        <w:spacing w:line="360" w:lineRule="auto"/>
+        <w:jc w:val="both"/>
+      </w:pPr>
+    </w:p>
+    <w:p>
+      <w:pPr>
+        <w:spacing w:line="360" w:lineRule="auto"/>
+        <w:jc w:val="both"/>
+        <w:rPr>
+          <w:lang w:val="en-US"/>
+        </w:rPr>
+      </w:pPr>
+      <w:r>
+        <w:t>Η ευρεία ενσωμάτωση των τεχνολογιών έξυπνων συσκευών και του Διαδικτύου των Πραγμάτων (</w:t>
+      </w:r>
+      <w:r>
+        <w:rPr>
+          <w:lang w:val="en-US"/>
+        </w:rPr>
+        <w:t>Internet</w:t>
+      </w:r>
+      <w:r>
+        <w:t xml:space="preserve"> </w:t>
+      </w:r>
+      <w:r>
+        <w:rPr>
+          <w:lang w:val="en-US"/>
+        </w:rPr>
+        <w:t>of</w:t>
+      </w:r>
+      <w:r>
+        <w:t xml:space="preserve"> </w:t>
+      </w:r>
+      <w:r>
+        <w:rPr>
+          <w:lang w:val="en-US"/>
+        </w:rPr>
+        <w:t>Things</w:t>
+      </w:r>
+      <w:r>
+        <w:t xml:space="preserve"> </w:t>
+      </w:r>
+      <w:r>
+        <w:t>–</w:t>
+      </w:r>
+      <w:r>
+        <w:t xml:space="preserve"> </w:t>
+      </w:r>
+      <w:r>
+        <w:rPr>
+          <w:lang w:val="en-US"/>
+        </w:rPr>
+        <w:t>IoT</w:t>
+      </w:r>
+      <w:r>
+        <w:t xml:space="preserve">) </w:t>
+      </w:r>
+      <w:r>
+        <w:t>έχει επιφέρει πολλά θετικά αποτελέσματα, τόσο στον βιομηχανικό όσο και στον καταναλωτικό κόσμο.</w:t>
+      </w:r>
+      <w:r>
+        <w:t xml:space="preserve"> Ήδη ο αριθμός των έξυπνων συσκευών που έχουν πρόσβαση στο διαδίκτυο εκτιμάται στην τάξη του δισεκατομμυρίου, και αναμένεται να αυξηθεί στο μέλλον. Από αυτά γεννάται το εξής ερώτημα, «</w:t>
+      </w:r>
+      <w:r>
+        <w:rPr>
+          <w:i/>
+          <w:iCs/>
+        </w:rPr>
+        <w:t>Πόσο ασφαλείς είναι οι έξυπνες συσκευές όταν έχουν πρόσβαση στο διαδίκτυο;</w:t>
+      </w:r>
+      <w:r>
+        <w:t>».</w:t>
+      </w:r>
+      <w:r>
+        <w:t xml:space="preserve"> </w:t>
+      </w:r>
+      <w:r>
+        <w:t>Συσκευές όπως έξυπνες οικιακές συσκευές (</w:t>
+      </w:r>
+      <w:r>
+        <w:rPr>
+          <w:lang w:val="en-US"/>
+        </w:rPr>
+        <w:t>Smart</w:t>
+      </w:r>
+      <w:r>
+        <w:t xml:space="preserve"> </w:t>
+      </w:r>
+      <w:r>
+        <w:rPr>
+          <w:lang w:val="en-US"/>
+        </w:rPr>
+        <w:t>TVs</w:t>
+      </w:r>
+      <w:r>
+        <w:t xml:space="preserve">, </w:t>
+      </w:r>
+      <w:r>
+        <w:rPr>
+          <w:lang w:val="en-US"/>
+        </w:rPr>
+        <w:t>Smart</w:t>
+      </w:r>
+      <w:r>
+        <w:t xml:space="preserve"> </w:t>
+      </w:r>
+      <w:r>
+        <w:rPr>
+          <w:lang w:val="en-US"/>
+        </w:rPr>
+        <w:t>Appliances</w:t>
+      </w:r>
+      <w:r>
+        <w:t xml:space="preserve">, </w:t>
+      </w:r>
+      <w:r>
+        <w:rPr>
+          <w:lang w:val="en-US"/>
+        </w:rPr>
+        <w:t>Smart</w:t>
+      </w:r>
+      <w:r>
+        <w:t xml:space="preserve"> </w:t>
+      </w:r>
+      <w:r>
+        <w:rPr>
+          <w:lang w:val="en-US"/>
+        </w:rPr>
+        <w:t>Alarm</w:t>
+      </w:r>
+      <w:r>
+        <w:t xml:space="preserve"> κ.α.), φορητές συσκευές (</w:t>
+      </w:r>
+      <w:r>
+        <w:rPr>
+          <w:lang w:val="en-US"/>
+        </w:rPr>
+        <w:t>wearables</w:t>
+      </w:r>
+      <w:r>
+        <w:t>)</w:t>
+      </w:r>
+      <w:r>
+        <w:t xml:space="preserve"> καθώς και βιομηχανικά συστήματα ελέγχου σχεδιάζονται με κύριο στόχο το χαμηλό κόστος και την ευκολία χρήσης, θυσιάζοντας αρκετά χαρακτηριστικά ασφαλείας. </w:t>
+      </w:r>
+      <w:r>
+        <w:t>Ως εκ τούτου, ο συνδυασμός της περιορισμένης ισχύος, η έλλειψη προδιαγραφών ασφαλείας και η έκθεση σε διαδικτυακούς κινδύνους</w:t>
+      </w:r>
+      <w:r>
+        <w:t>,</w:t>
+      </w:r>
+      <w:r>
+        <w:t xml:space="preserve"> καθιστά τις συσκευές </w:t>
+      </w:r>
+      <w:r>
+        <w:rPr>
+          <w:lang w:val="en-US"/>
+        </w:rPr>
+        <w:t>IoT</w:t>
+      </w:r>
+      <w:r>
+        <w:t xml:space="preserve"> ιδανικούς στόχους προς επίθεση</w:t>
+      </w:r>
+      <w:sdt>
+        <w:sdtPr>
+          <w:id w:val="1025360652"/>
+          <w:citation/>
+        </w:sdtPr>
+        <w:sdtContent>
+          <w:r>
+            <w:fldChar w:fldCharType="begin"/>
+          </w:r>
+          <w:r>
+            <w:instrText xml:space="preserve"> CITATION Kad24 \l 1032 </w:instrText>
+          </w:r>
+          <w:r>
+            <w:fldChar w:fldCharType="separate"/>
+          </w:r>
+          <w:r>
+            <w:rPr>
+              <w:noProof/>
+            </w:rPr>
+            <w:t xml:space="preserve"> [1]</w:t>
+          </w:r>
+          <w:r>
+            <w:fldChar w:fldCharType="end"/>
+          </w:r>
+        </w:sdtContent>
+      </w:sdt>
+      <w:r>
+        <w:t>.</w:t>
+      </w:r>
+      <w:r>
+        <w:t xml:space="preserve"> </w:t>
+      </w:r>
+    </w:p>
+    <w:p>
+      <w:pPr>
+        <w:spacing w:line="360" w:lineRule="auto"/>
+        <w:jc w:val="both"/>
+      </w:pPr>
+      <w:r>
+        <w:t xml:space="preserve">Σκοπός των συσκευών </w:t>
+      </w:r>
+      <w:r>
+        <w:rPr>
+          <w:lang w:val="en-US"/>
+        </w:rPr>
+        <w:t>IoT</w:t>
+      </w:r>
+      <w:r>
+        <w:t xml:space="preserve"> αποτελεί η παροχή υπηρεσιών, είτε αυτή αφορά την ασφάλεια, την διευκόλυνση ή την ψυχαγωγία. Όμως, η φύση τους αυτή τις κάνει ευάλωτες σε επιθέσεις που στοχεύουν στην διατάραξη της παροχής υπηρεσιών. Σε αυτές περιλαμβάνονται οι επιθέσεις </w:t>
+      </w:r>
+      <w:r>
+        <w:rPr>
+          <w:lang w:val="en-US"/>
+        </w:rPr>
+        <w:t>DoS</w:t>
+      </w:r>
+      <w:r>
+        <w:t xml:space="preserve"> (</w:t>
+      </w:r>
+      <w:r>
+        <w:rPr>
+          <w:lang w:val="en-US"/>
+        </w:rPr>
+        <w:t>Denial</w:t>
+      </w:r>
+      <w:r>
+        <w:t xml:space="preserve"> </w:t>
+      </w:r>
+      <w:r>
+        <w:rPr>
+          <w:lang w:val="en-US"/>
+        </w:rPr>
+        <w:t>of</w:t>
+      </w:r>
+      <w:r>
+        <w:t xml:space="preserve"> </w:t>
+      </w:r>
+      <w:r>
+        <w:rPr>
+          <w:lang w:val="en-US"/>
+        </w:rPr>
+        <w:t>Service</w:t>
+      </w:r>
+      <w:r>
+        <w:t>)</w:t>
+      </w:r>
+      <w:r>
+        <w:t xml:space="preserve"> και </w:t>
+      </w:r>
+      <w:r>
+        <w:rPr>
+          <w:lang w:val="en-US"/>
+        </w:rPr>
+        <w:t>DDoS</w:t>
+      </w:r>
+      <w:r>
+        <w:t xml:space="preserve"> (</w:t>
+      </w:r>
+      <w:r>
+        <w:rPr>
+          <w:lang w:val="en-US"/>
+        </w:rPr>
+        <w:t>Distributed</w:t>
+      </w:r>
+      <w:r>
+        <w:t xml:space="preserve"> </w:t>
+      </w:r>
+      <w:r>
+        <w:rPr>
+          <w:lang w:val="en-US"/>
+        </w:rPr>
+        <w:t>DoS</w:t>
+      </w:r>
+      <w:r>
+        <w:t xml:space="preserve">), </w:t>
+      </w:r>
+      <w:r>
+        <w:t xml:space="preserve">οι οποίες αποτελούν και τις πιο συχνές. Πράγματι, ένα από τα σημαντικότερα χαρακτηριστικά των έξυπνων συσκευών είναι η ικανότητα τους να αυτοματοποιούν εργασίες, βελτιστοποιώντας τις για την αύξηση της αποδοτικότητας, να συλλέγουν δεδομένα και να τα διακινούν μέσω του δικτύου για την εξ αποστάσεως διαχείριση τους. Έτσι, η αποτυχία παροχής μιας υπηρεσίας μπορεί να προκαλέσει πληθώρα ζητημάτων για τις εφαρμογές που βασίζονται σε αυτήν, ειδικά στην περίπτωση κρίσιμων συστημάτων </w:t>
+      </w:r>
+      <w:r>
+        <w:rPr>
+          <w:lang w:val="en-US"/>
+        </w:rPr>
+        <w:t>IoT</w:t>
+      </w:r>
+      <w:r>
+        <w:t xml:space="preserve"> πραγματικού χρόνου</w:t>
+      </w:r>
+    </w:p>
+    <w:p>
+      <w:pPr>
+        <w:spacing w:line="360" w:lineRule="auto"/>
+        <w:jc w:val="both"/>
+      </w:pPr>
+      <w:r>
+        <w:t xml:space="preserve">Συνεπώς η έγκαιρη ανίχνευση επιθέσεων στα συστήματα </w:t>
+      </w:r>
+      <w:r>
+        <w:rPr>
+          <w:lang w:val="en-US"/>
+        </w:rPr>
+        <w:t>IoT</w:t>
+      </w:r>
+      <w:r>
+        <w:t xml:space="preserve"> είναι μείζονος σημασίας. </w:t>
+      </w:r>
+      <w:r>
+        <w:t xml:space="preserve">Συστήματα που είναι σχεδιασμένα για την ανίχνευση συγκεκριμένων ειδών επιθέσεων έχουν μεγάλη απήχηση, τόσο στην ερευνητική όσο και στην βιομηχανική κοινότητα. </w:t>
+      </w:r>
+      <w:r>
+        <w:t xml:space="preserve">Ιδιαίτερο ενδιαφέρον παρουσιάζουν τα συστήματα παρακολούθησης φυσικών χαρακτηριστικών, καθώς μπορούν να παρομοιαστούν με την παρακολούθηση ασθενών σε κλινικές. </w:t>
+      </w:r>
+      <w:r>
+        <w:t xml:space="preserve">Θεωρώντας το κύκλωμα ως «ασθενή» </w:t>
+      </w:r>
+      <w:r>
+        <w:lastRenderedPageBreak/>
+        <w:t>παρακολουθούμε διάφορες παραμέτρους όπως η θερμοκρασία, η κατανάλωση ρεύματος και η τηλεπικοινωνιακή κίνηση.</w:t>
+      </w:r>
+    </w:p>
+    <w:p>
+      <w:pPr>
+        <w:spacing w:line="360" w:lineRule="auto"/>
+        <w:jc w:val="both"/>
+      </w:pPr>
+      <w:r>
+        <w:t xml:space="preserve">Η παρούσα πτυχιακή εργασία, έχει ως αρχικό στόχο την μελέτη συστημάτων </w:t>
+      </w:r>
+      <w:r>
+        <w:rPr>
+          <w:lang w:val="en-US"/>
+        </w:rPr>
+        <w:t>IoT</w:t>
+      </w:r>
+      <w:r>
+        <w:t>, ευπαθειών και επιθέσεων που σχετίζονται με την διακοπή παροχής υπηρεσιών και συστημάτων παρακολούθησης φυσικών χαρακτηριστικών για την ανίχνευση επιθέσεων. Ως ειδικότερο σκοπό, η πτυχιακή έχει να προτείνει και να υλοποιήσει ένα πρότυπο σύστημα παρακολούθησης φυσικών χαρακτηριστικών με βάση την θερμοκρασία της κεντρικής μονάδας επεξεργασίας (</w:t>
+      </w:r>
+      <w:r>
+        <w:rPr>
+          <w:lang w:val="en-US"/>
+        </w:rPr>
+        <w:t>CPU</w:t>
+      </w:r>
+      <w:r>
+        <w:t xml:space="preserve"> </w:t>
+      </w:r>
+      <w:r>
+        <w:t>–</w:t>
+      </w:r>
+      <w:r>
+        <w:t xml:space="preserve"> </w:t>
+      </w:r>
+      <w:r>
+        <w:rPr>
+          <w:lang w:val="en-US"/>
+        </w:rPr>
+        <w:t>Central</w:t>
+      </w:r>
+      <w:r>
+        <w:t xml:space="preserve"> </w:t>
+      </w:r>
+      <w:r>
+        <w:rPr>
+          <w:lang w:val="en-US"/>
+        </w:rPr>
+        <w:t>Processing</w:t>
+      </w:r>
+      <w:r>
+        <w:t xml:space="preserve"> </w:t>
+      </w:r>
+      <w:r>
+        <w:rPr>
+          <w:lang w:val="en-US"/>
+        </w:rPr>
+        <w:t>Unit</w:t>
+      </w:r>
+      <w:r>
+        <w:t>)</w:t>
+      </w:r>
+      <w:r>
+        <w:t xml:space="preserve"> μιας έξυπνης συσκευής για την έγκαιρη ανίχνευση επιθέσεων </w:t>
+      </w:r>
+      <w:r>
+        <w:rPr>
+          <w:lang w:val="en-US"/>
+        </w:rPr>
+        <w:t>DoS</w:t>
+      </w:r>
+      <w:r>
+        <w:t>.</w:t>
+      </w:r>
+    </w:p>
+    <w:p>
+      <w:pPr>
+        <w:spacing w:line="360" w:lineRule="auto"/>
+        <w:jc w:val="both"/>
+      </w:pPr>
+    </w:p>
+    <w:p>
+      <w:pPr>
+        <w:pStyle w:val="Heading2"/>
+        <w:numPr>
+          <w:ilvl w:val="1"/>
+          <w:numId w:val="10"/>
+        </w:numPr>
+        <w:spacing w:line="360" w:lineRule="auto"/>
+        <w:jc w:val="both"/>
+      </w:pPr>
+      <w:bookmarkStart w:id="1" w:name="_Toc166536335"/>
+      <w:r>
+        <w:t>Βιβλιογραφική ανασκόπηση</w:t>
+      </w:r>
+      <w:bookmarkEnd w:id="1"/>
+    </w:p>
+    <w:p>
+      <w:pPr>
+        <w:spacing w:line="360" w:lineRule="auto"/>
+        <w:jc w:val="both"/>
+      </w:pPr>
+    </w:p>
+    <w:p/>
+    <w:p>
+      <w:pPr>
+        <w:pStyle w:val="Heading2"/>
+        <w:numPr>
+          <w:ilvl w:val="1"/>
+          <w:numId w:val="10"/>
+        </w:numPr>
+      </w:pPr>
+      <w:bookmarkStart w:id="2" w:name="_Toc166536336"/>
+      <w:r>
+        <w:t>Διάρθρωση Πτυχιακής</w:t>
+      </w:r>
+      <w:bookmarkEnd w:id="2"/>
+    </w:p>
+    <w:p/>
+    <w:p>
+      <w:pPr>
+        <w:spacing w:after="200" w:line="360" w:lineRule="auto"/>
+        <w:jc w:val="both"/>
+      </w:pPr>
+      <w:r>
+        <w:t xml:space="preserve">Ως </w:t>
+      </w:r>
+      <w:r>
+        <w:t xml:space="preserve">δομή της πτυχιακής ορίζονται τα παρακάτω: </w:t>
+      </w:r>
+    </w:p>
+    <w:p>
+      <w:pPr>
+        <w:pStyle w:val="ListParagraph"/>
+        <w:numPr>
+          <w:ilvl w:val="0"/>
+          <w:numId w:val="9"/>
+        </w:numPr>
+        <w:spacing w:after="200" w:line="360" w:lineRule="auto"/>
+        <w:jc w:val="both"/>
+      </w:pPr>
+      <w:r>
+        <w:t xml:space="preserve">Στο κεφάλαιο 1 </w:t>
+      </w:r>
+      <w:r>
+        <w:t>εκτελέσαμε</w:t>
+      </w:r>
+      <w:r>
+        <w:t xml:space="preserve"> μια σύντομη </w:t>
+      </w:r>
+      <w:r>
+        <w:t>εισαγωγή στη θεματολογία και στους στόχους της παρούσας εργασίας, καθώς και μια ανασκόπηση της σύγχρονης βιβλιογραφίας</w:t>
+      </w:r>
+      <w:r>
+        <w:t>.</w:t>
+      </w:r>
+    </w:p>
+    <w:p>
+      <w:pPr>
+        <w:pStyle w:val="ListParagraph"/>
+        <w:numPr>
+          <w:ilvl w:val="0"/>
+          <w:numId w:val="9"/>
+        </w:numPr>
+        <w:spacing w:after="200" w:line="360" w:lineRule="auto"/>
+        <w:jc w:val="both"/>
+      </w:pPr>
+      <w:r>
+        <w:t xml:space="preserve">Στο κεφάλαιο 2 </w:t>
+      </w:r>
+      <w:r>
+        <w:t>αναλύουμε βασικές έννοιες του διαδικτύου των πραγμάτων, αναφερόμαστε στα εγγενή του χαρακτηριστικά και στην σημαντικότητα αφομοίωσης του από τη σύγχρονη βιομηχανία</w:t>
+      </w:r>
+      <w:r>
+        <w:t>.</w:t>
+      </w:r>
+      <w:r>
+        <w:t xml:space="preserve"> Παράλληλα, παραθέτουμε οικονομικά στοιχεία, που υποστηρίζουν την στάση μας.</w:t>
+      </w:r>
+    </w:p>
+    <w:p>
+      <w:pPr>
+        <w:pStyle w:val="ListParagraph"/>
+        <w:numPr>
+          <w:ilvl w:val="0"/>
+          <w:numId w:val="9"/>
+        </w:numPr>
+        <w:spacing w:after="200" w:line="360" w:lineRule="auto"/>
+        <w:jc w:val="both"/>
+      </w:pPr>
+      <w:r>
+        <w:t>Στο κεφάλαιο 3 επικεντρωνόμαστε στα ζητήματα και τις τεχνικές ασφαλείας των συσκευών</w:t>
+      </w:r>
+      <w:r>
+        <w:t xml:space="preserve"> και πρωτοκόλλων</w:t>
+      </w:r>
+      <w:r>
+        <w:t xml:space="preserve"> που</w:t>
+      </w:r>
+      <w:r>
+        <w:t xml:space="preserve"> χρησιμοποιούνται στα συστήματα </w:t>
+      </w:r>
+      <w:r>
+        <w:rPr>
+          <w:lang w:val="en-US"/>
+        </w:rPr>
+        <w:t>IoT</w:t>
+      </w:r>
+      <w:r>
+        <w:t>.</w:t>
+      </w:r>
+      <w:r>
+        <w:t xml:space="preserve"> </w:t>
+      </w:r>
+    </w:p>
+    <w:p>
+      <w:pPr>
+        <w:pStyle w:val="ListParagraph"/>
+        <w:numPr>
+          <w:ilvl w:val="0"/>
+          <w:numId w:val="9"/>
+        </w:numPr>
+        <w:spacing w:after="200" w:line="360" w:lineRule="auto"/>
+        <w:jc w:val="both"/>
+      </w:pPr>
+      <w:r>
+        <w:t xml:space="preserve">Στο κεφάλαιο 4 παρουσιάζουμε ένα πρότυπο σύστημα </w:t>
+      </w:r>
+      <w:r>
+        <w:t>παρακολούθησης</w:t>
+      </w:r>
+      <w:r>
+        <w:t xml:space="preserve"> φυσικών χαρακτηριστικών και ανίχνευσης ανωμαλιών με βάση αυτά, και αναφερόμαστε στις τεχνολογίες που χρησιμοποιήθηκαν για την υλοποίηση του. Μέσω του συστήματος εκτελείται πειραματική αξιολόγηση, ενώ ακολούθως γίνεται και σχολιασμός των ευρημάτων.</w:t>
+      </w:r>
+    </w:p>
+    <w:p>
+      <w:pPr>
+        <w:pStyle w:val="ListParagraph"/>
+        <w:numPr>
+          <w:ilvl w:val="0"/>
+          <w:numId w:val="9"/>
+        </w:numPr>
+        <w:spacing w:after="200" w:line="360" w:lineRule="auto"/>
+        <w:jc w:val="both"/>
+      </w:pPr>
+      <w:r>
+        <w:t>Στο κεφάλαιο 5 παραθέτουμε τα συμπεράσματα που αντλήσαμε κατά την εκπόνηση της εν λόγω πτυχιακής εργασίας.</w:t>
+      </w:r>
+      <w:r>
         <w:br w:type="page"/>
       </w:r>
     </w:p>
     <w:p>
       <w:pPr>
-        <w:spacing w:after="200" w:line="276" w:lineRule="auto"/>
-        <w:rPr>
-          <w:b/>
-          <w:bCs/>
-          <w:sz w:val="32"/>
-          <w:szCs w:val="32"/>
-        </w:rPr>
-      </w:pPr>
-      <w:r>
-        <w:rPr>
-          <w:b/>
-          <w:bCs/>
-          <w:sz w:val="32"/>
-          <w:szCs w:val="32"/>
-        </w:rPr>
-        <w:lastRenderedPageBreak/>
-        <w:br w:type="page"/>
-      </w:r>
-    </w:p>
-    <w:p>
-      <w:pPr>
-        <w:pStyle w:val="1"/>
-        <w:rPr>
-          <w:lang w:val="en-US"/>
-        </w:rPr>
-      </w:pPr>
-      <w:bookmarkStart w:id="0" w:name="_Toc165415718"/>
+        <w:pStyle w:val="Heading1"/>
+      </w:pPr>
+      <w:bookmarkStart w:id="3" w:name="_Toc166536337"/>
       <w:r>
         <w:lastRenderedPageBreak/>
         <w:t xml:space="preserve">Κεφάλαιο </w:t>
       </w:r>
       <w:r>
-        <w:t>1.</w:t>
+        <w:rPr>
+          <w:lang w:val="en-US"/>
+        </w:rPr>
+        <w:t>2</w:t>
+      </w:r>
+      <w:r>
+        <w:t>.</w:t>
       </w:r>
       <w:r>
         <w:t xml:space="preserve"> </w:t>
       </w:r>
       <w:r>
-        <w:t>Εισαγωγή</w:t>
-      </w:r>
-      <w:bookmarkEnd w:id="0"/>
+        <w:t>Διαδίκτυο των Πραγμάτων</w:t>
+      </w:r>
+      <w:bookmarkEnd w:id="3"/>
     </w:p>
     <w:p>
       <w:pPr>
@@ -5422,17 +6353,17 @@
     </w:p>
     <w:p>
       <w:pPr>
-        <w:pStyle w:val="2"/>
+        <w:pStyle w:val="Heading2"/>
         <w:numPr>
           <w:ilvl w:val="1"/>
-          <w:numId w:val="6"/>
+          <w:numId w:val="12"/>
         </w:numPr>
       </w:pPr>
-      <w:bookmarkStart w:id="1" w:name="_Toc165415719"/>
-      <w:r>
-        <w:t>Διαδίκτυο των Πραγμάτων</w:t>
-      </w:r>
-      <w:bookmarkEnd w:id="1"/>
+      <w:bookmarkStart w:id="4" w:name="_Toc166536338"/>
+      <w:r>
+        <w:t>Ορισμός</w:t>
+      </w:r>
+      <w:bookmarkEnd w:id="4"/>
     </w:p>
     <w:p/>
     <w:p>
@@ -5479,9 +6410,69 @@
       <w:r>
         <w:t>.</w:t>
       </w:r>
+    </w:p>
+    <w:p>
+      <w:pPr>
+        <w:tabs>
+          <w:tab w:val="center" w:pos="5040"/>
+        </w:tabs>
+        <w:spacing w:line="360" w:lineRule="auto"/>
+        <w:jc w:val="both"/>
+      </w:pPr>
+      <w:r>
+        <w:t xml:space="preserve">Από τη δεκαετία του 2000, η τεχνολογία </w:t>
+      </w:r>
+      <w:r>
+        <w:t>οδεύει</w:t>
+      </w:r>
+      <w:r>
+        <w:t xml:space="preserve"> προς την εποχή του πανταχού παρόντος υπολογισμού (</w:t>
+      </w:r>
+      <w:r>
+        <w:rPr>
+          <w:lang w:val="en-US"/>
+        </w:rPr>
+        <w:t>Ubiquitous</w:t>
+      </w:r>
       <w:r>
         <w:t xml:space="preserve"> </w:t>
       </w:r>
+      <w:r>
+        <w:rPr>
+          <w:lang w:val="en-US"/>
+        </w:rPr>
+        <w:t>Computing</w:t>
+      </w:r>
+      <w:r>
+        <w:t xml:space="preserve">), </w:t>
+      </w:r>
+      <w:r>
+        <w:t xml:space="preserve">όπου οι χρήστες του Διαδικτύου θα </w:t>
+      </w:r>
+      <w:r>
+        <w:t>απαριθμούνται</w:t>
+      </w:r>
+      <w:r>
+        <w:t xml:space="preserve"> σε δισεκατομμύρια και θα </w:t>
+      </w:r>
+      <w:r>
+        <w:t>αποτελούν</w:t>
+      </w:r>
+      <w:r>
+        <w:t xml:space="preserve"> την μειονότητα ως απλά πηγές και αποδέκτες πληροφορίας. </w:t>
+      </w:r>
+      <w:r>
+        <w:t>Το μεγαλύτερο μέρος της κίνησης του Διαδικτύου</w:t>
+      </w:r>
+      <w:r>
+        <w:t xml:space="preserve"> </w:t>
+      </w:r>
+      <w:r>
+        <w:t xml:space="preserve">ήδη </w:t>
+      </w:r>
+      <w:r>
+        <w:t>οφείλεται σε συσκευές και «Πράγματα», τα οποία ανταλλάσσουν συνεχόμενα πληροφορία.</w:t>
+      </w:r>
     </w:p>
     <w:p>
       <w:pPr>
@@ -5491,83 +6482,20 @@
         <w:spacing w:line="360" w:lineRule="auto"/>
         <w:jc w:val="both"/>
       </w:pPr>
-      <w:r>
-        <w:t xml:space="preserve">Από τη δεκαετία του 2000, η τεχνολογία </w:t>
-      </w:r>
-      <w:r>
-        <w:t>οδεύει</w:t>
-      </w:r>
-      <w:r>
-        <w:t xml:space="preserve"> προς την εποχή του πανταχού παρόντος υπολογισμού (</w:t>
-      </w:r>
-      <w:r>
-        <w:rPr>
-          <w:lang w:val="en-US"/>
-        </w:rPr>
-        <w:t>Ubiquitous</w:t>
-      </w:r>
-      <w:r>
-        <w:t xml:space="preserve"> </w:t>
-      </w:r>
-      <w:r>
-        <w:rPr>
-          <w:lang w:val="en-US"/>
-        </w:rPr>
-        <w:t>Computing</w:t>
-      </w:r>
-      <w:r>
-        <w:t xml:space="preserve">), </w:t>
-      </w:r>
-      <w:r>
-        <w:t xml:space="preserve">όπου οι χρήστες του Διαδικτύου θα </w:t>
-      </w:r>
-      <w:r>
-        <w:t>απαριθμούνται</w:t>
-      </w:r>
-      <w:r>
-        <w:t xml:space="preserve"> σε δισεκατομμύρια και θα </w:t>
-      </w:r>
-      <w:r>
-        <w:t>αποτελούν</w:t>
-      </w:r>
-      <w:r>
-        <w:t xml:space="preserve"> την μειονότητα ως απλά πηγές και αποδέκτες πληροφορίας. </w:t>
-      </w:r>
-      <w:r>
-        <w:t>Το μεγαλύτερο μέρος της κίνησης του Διαδικτύου</w:t>
-      </w:r>
-      <w:r>
-        <w:t xml:space="preserve"> </w:t>
-      </w:r>
-      <w:r>
-        <w:t xml:space="preserve">ήδη </w:t>
-      </w:r>
-      <w:r>
-        <w:t>οφείλεται σε συσκευές και «Πράγματα», τα οποία ανταλλάσσουν συνεχόμενα πληροφορία.</w:t>
-      </w:r>
-    </w:p>
-    <w:p>
-      <w:pPr>
-        <w:tabs>
-          <w:tab w:val="center" w:pos="5040"/>
-        </w:tabs>
-        <w:spacing w:line="360" w:lineRule="auto"/>
-        <w:jc w:val="both"/>
-      </w:pPr>
-    </w:p>
-    <w:p>
-      <w:pPr>
-        <w:pStyle w:val="3"/>
+    </w:p>
+    <w:p>
+      <w:pPr>
+        <w:pStyle w:val="Heading3"/>
         <w:numPr>
           <w:ilvl w:val="2"/>
-          <w:numId w:val="6"/>
+          <w:numId w:val="12"/>
         </w:numPr>
       </w:pPr>
-      <w:bookmarkStart w:id="2" w:name="_Toc165415720"/>
+      <w:bookmarkStart w:id="5" w:name="_Toc166536339"/>
       <w:r>
         <w:t>Χαρακτηριστικά του Διαδικτύου των Πραγμάτων</w:t>
       </w:r>
-      <w:bookmarkEnd w:id="2"/>
+      <w:bookmarkEnd w:id="5"/>
     </w:p>
     <w:p>
       <w:pPr>
@@ -5719,17 +6647,17 @@
     </w:p>
     <w:p>
       <w:pPr>
-        <w:pStyle w:val="3"/>
+        <w:pStyle w:val="Heading3"/>
         <w:numPr>
           <w:ilvl w:val="2"/>
-          <w:numId w:val="6"/>
+          <w:numId w:val="12"/>
         </w:numPr>
       </w:pPr>
-      <w:bookmarkStart w:id="3" w:name="_Toc165415721"/>
+      <w:bookmarkStart w:id="6" w:name="_Toc166536340"/>
       <w:r>
         <w:t>Μερίδιο της Αγοράς</w:t>
       </w:r>
-      <w:bookmarkEnd w:id="3"/>
+      <w:bookmarkEnd w:id="6"/>
     </w:p>
     <w:p>
       <w:pPr>
@@ -5832,7 +6760,7 @@
     </w:p>
     <w:p>
       <w:pPr>
-        <w:pStyle w:val="a7"/>
+        <w:pStyle w:val="Caption"/>
         <w:jc w:val="center"/>
       </w:pPr>
       <w:r>
@@ -5968,17 +6896,17 @@
     </w:p>
     <w:p>
       <w:pPr>
-        <w:pStyle w:val="3"/>
+        <w:pStyle w:val="Heading3"/>
         <w:numPr>
           <w:ilvl w:val="2"/>
-          <w:numId w:val="6"/>
+          <w:numId w:val="12"/>
         </w:numPr>
       </w:pPr>
-      <w:bookmarkStart w:id="4" w:name="_Toc165415722"/>
+      <w:bookmarkStart w:id="7" w:name="_Toc166536341"/>
       <w:r>
         <w:t>Σύγχρονες Εφαρμογές του Διαδικτύου των Πραγμάτων</w:t>
       </w:r>
-      <w:bookmarkEnd w:id="4"/>
+      <w:bookmarkEnd w:id="7"/>
     </w:p>
     <w:p>
       <w:pPr>
@@ -6084,18 +7012,18 @@
     </w:p>
     <w:p>
       <w:pPr>
-        <w:pStyle w:val="2"/>
+        <w:pStyle w:val="Heading2"/>
         <w:numPr>
           <w:ilvl w:val="1"/>
-          <w:numId w:val="6"/>
+          <w:numId w:val="12"/>
         </w:numPr>
       </w:pPr>
-      <w:bookmarkStart w:id="5" w:name="_Toc165415723"/>
+      <w:bookmarkStart w:id="8" w:name="_Toc166536342"/>
       <w:r>
         <w:lastRenderedPageBreak/>
         <w:t>Τεχνολογίες και Συστήματα</w:t>
       </w:r>
-      <w:bookmarkEnd w:id="5"/>
+      <w:bookmarkEnd w:id="8"/>
     </w:p>
     <w:p/>
     <w:p>
@@ -6118,7 +7046,7 @@
     </w:p>
     <w:p>
       <w:pPr>
-        <w:pStyle w:val="a5"/>
+        <w:pStyle w:val="ListParagraph"/>
         <w:numPr>
           <w:ilvl w:val="0"/>
           <w:numId w:val="5"/>
@@ -6135,7 +7063,7 @@
     </w:p>
     <w:p>
       <w:pPr>
-        <w:pStyle w:val="a5"/>
+        <w:pStyle w:val="ListParagraph"/>
         <w:numPr>
           <w:ilvl w:val="0"/>
           <w:numId w:val="5"/>
@@ -6152,7 +7080,7 @@
     </w:p>
     <w:p>
       <w:pPr>
-        <w:pStyle w:val="a5"/>
+        <w:pStyle w:val="ListParagraph"/>
         <w:numPr>
           <w:ilvl w:val="0"/>
           <w:numId w:val="5"/>
@@ -6169,7 +7097,7 @@
     </w:p>
     <w:p>
       <w:pPr>
-        <w:pStyle w:val="a5"/>
+        <w:pStyle w:val="ListParagraph"/>
         <w:numPr>
           <w:ilvl w:val="0"/>
           <w:numId w:val="5"/>
@@ -6213,20 +7141,20 @@
     </w:p>
     <w:p>
       <w:pPr>
-        <w:pStyle w:val="3"/>
+        <w:pStyle w:val="Heading3"/>
         <w:numPr>
           <w:ilvl w:val="2"/>
-          <w:numId w:val="6"/>
+          <w:numId w:val="12"/>
         </w:numPr>
       </w:pPr>
-      <w:bookmarkStart w:id="6" w:name="_Toc165415724"/>
+      <w:bookmarkStart w:id="9" w:name="_Toc166536343"/>
       <w:r>
         <w:t>Συστήματα</w:t>
       </w:r>
       <w:r>
         <w:t xml:space="preserve"> υλικού</w:t>
       </w:r>
-      <w:bookmarkEnd w:id="6"/>
+      <w:bookmarkEnd w:id="9"/>
     </w:p>
     <w:p/>
     <w:p>
@@ -6349,17 +7277,17 @@
     </w:p>
     <w:p>
       <w:pPr>
-        <w:pStyle w:val="3"/>
+        <w:pStyle w:val="Heading3"/>
         <w:numPr>
           <w:ilvl w:val="2"/>
-          <w:numId w:val="6"/>
+          <w:numId w:val="12"/>
         </w:numPr>
       </w:pPr>
-      <w:bookmarkStart w:id="7" w:name="_Toc165415725"/>
+      <w:bookmarkStart w:id="10" w:name="_Toc166536344"/>
       <w:r>
         <w:t>Συνδεσιμότητα</w:t>
       </w:r>
-      <w:bookmarkEnd w:id="7"/>
+      <w:bookmarkEnd w:id="10"/>
     </w:p>
     <w:p/>
     <w:p>
@@ -6463,17 +7391,17 @@
     </w:p>
     <w:p>
       <w:pPr>
-        <w:pStyle w:val="3"/>
+        <w:pStyle w:val="Heading3"/>
         <w:numPr>
           <w:ilvl w:val="2"/>
-          <w:numId w:val="6"/>
+          <w:numId w:val="12"/>
         </w:numPr>
       </w:pPr>
-      <w:bookmarkStart w:id="8" w:name="_Toc165415726"/>
+      <w:bookmarkStart w:id="11" w:name="_Toc166536345"/>
       <w:r>
         <w:t>Διαστρωμάτωση Διαδικτύου των Πραγμάτων</w:t>
       </w:r>
-      <w:bookmarkEnd w:id="8"/>
+      <w:bookmarkEnd w:id="11"/>
     </w:p>
     <w:p/>
     <w:p>
@@ -6626,10 +7554,10 @@
     </w:p>
     <w:p>
       <w:pPr>
-        <w:pStyle w:val="a7"/>
+        <w:pStyle w:val="Caption"/>
         <w:jc w:val="center"/>
       </w:pPr>
-      <w:bookmarkStart w:id="9" w:name="_Ref165413612"/>
+      <w:bookmarkStart w:id="12" w:name="_Ref165413612"/>
       <w:r>
         <w:t xml:space="preserve">Εικόνα </w:t>
       </w:r>
@@ -6651,7 +7579,7 @@
       <w:r>
         <w:fldChar w:fldCharType="end"/>
       </w:r>
-      <w:bookmarkEnd w:id="9"/>
+      <w:bookmarkEnd w:id="12"/>
       <w:r>
         <w:t>: Διαστρωμάτωση Επιπέδων Διαδικτύου των Πραγμάτων.</w:t>
       </w:r>
@@ -6704,63 +7632,7 @@
     </w:p>
     <w:p>
       <w:pPr>
-        <w:tabs>
-          <w:tab w:val="center" w:pos="5040"/>
-        </w:tabs>
-        <w:spacing w:line="360" w:lineRule="auto"/>
-        <w:jc w:val="both"/>
-      </w:pPr>
-    </w:p>
-    <w:p>
-      <w:pPr>
-        <w:pStyle w:val="2"/>
-        <w:numPr>
-          <w:ilvl w:val="1"/>
-          <w:numId w:val="6"/>
-        </w:numPr>
-      </w:pPr>
-      <w:bookmarkStart w:id="10" w:name="_Toc165415727"/>
-      <w:r>
-        <w:lastRenderedPageBreak/>
-        <w:t>Διάρθρωση Πτυχιακής</w:t>
-      </w:r>
-      <w:bookmarkEnd w:id="10"/>
-    </w:p>
-    <w:p/>
-    <w:p>
-      <w:pPr>
-        <w:spacing w:after="200" w:line="360" w:lineRule="auto"/>
-        <w:jc w:val="both"/>
-      </w:pPr>
-      <w:r>
-        <w:t xml:space="preserve">Με βάση τα παραπάνω, η παρούσα πτυχιακή έχει ως στόχο τη μελέτη της ασφάλειας τον συσκευών </w:t>
-      </w:r>
-      <w:proofErr w:type="spellStart"/>
-      <w:r>
-        <w:t>ΙοΤ</w:t>
-      </w:r>
-      <w:proofErr w:type="spellEnd"/>
-      <w:r>
-        <w:t xml:space="preserve"> και την υλοποίηση ενός συστήματος συλλογής φυσικών χαρακτηριστικών για την έγκαιρη ανίχνευση </w:t>
-      </w:r>
-      <w:proofErr w:type="spellStart"/>
-      <w:r>
-        <w:t>κυβερνοεπιθέσεων</w:t>
-      </w:r>
-      <w:proofErr w:type="spellEnd"/>
-      <w:r>
-        <w:t xml:space="preserve">. </w:t>
-      </w:r>
-      <w:r>
-        <w:t>Ως δομή της πτυχιακής ορίζονται τα παρακάτω:</w:t>
-      </w:r>
-      <w:r>
-        <w:t xml:space="preserve"> </w:t>
-      </w:r>
-    </w:p>
-    <w:p>
-      <w:pPr>
-        <w:pStyle w:val="a5"/>
+        <w:pStyle w:val="ListParagraph"/>
         <w:numPr>
           <w:ilvl w:val="0"/>
           <w:numId w:val="9"/>
@@ -6769,112 +7641,6 @@
         <w:jc w:val="both"/>
       </w:pPr>
       <w:r>
-        <w:t>Στο κεφάλαιο 1 εκτελούμε μια σύντομη εισαγωγή στο Διαδίκτυο των πραγμάτων, αναφερόμαστε σε βασικούς ορισμούς, έννοιες και τεχνολογίες.</w:t>
-      </w:r>
-    </w:p>
-    <w:p>
-      <w:pPr>
-        <w:pStyle w:val="a5"/>
-        <w:numPr>
-          <w:ilvl w:val="0"/>
-          <w:numId w:val="9"/>
-        </w:numPr>
-        <w:spacing w:after="200" w:line="360" w:lineRule="auto"/>
-        <w:jc w:val="both"/>
-      </w:pPr>
-      <w:r>
-        <w:t>Στο κεφάλαιο 2 εκτελούμε μια ανασκόπηση της σύγχρονης βιβλιογραφίας.</w:t>
-      </w:r>
-    </w:p>
-    <w:p>
-      <w:pPr>
-        <w:pStyle w:val="a5"/>
-        <w:numPr>
-          <w:ilvl w:val="0"/>
-          <w:numId w:val="9"/>
-        </w:numPr>
-        <w:spacing w:after="200" w:line="360" w:lineRule="auto"/>
-        <w:jc w:val="both"/>
-      </w:pPr>
-      <w:r>
-        <w:t xml:space="preserve">Στο κεφάλαιο 3 επικεντρωνόμαστε στα ζητήματα και τις τεχνικές ασφαλείας των </w:t>
-      </w:r>
-      <w:proofErr w:type="spellStart"/>
-      <w:r>
-        <w:t>ΙοΤ</w:t>
-      </w:r>
-      <w:proofErr w:type="spellEnd"/>
-      <w:r>
-        <w:t xml:space="preserve"> συσκευών που βρίσκονται στο τελευταίο επίπεδο της διαστρωμάτωσης.</w:t>
-      </w:r>
-    </w:p>
-    <w:p>
-      <w:pPr>
-        <w:pStyle w:val="a5"/>
-        <w:numPr>
-          <w:ilvl w:val="0"/>
-          <w:numId w:val="9"/>
-        </w:numPr>
-        <w:spacing w:after="200" w:line="360" w:lineRule="auto"/>
-        <w:jc w:val="both"/>
-      </w:pPr>
-      <w:r>
-        <w:t>Στο κεφάλαιο 4 παρουσιάζουμε ένα πρότυπο σύστημα συλλογής φυσικών χαρακτηριστικών και ανίχνευσης ανωμαλιών με βάση αυτά</w:t>
-      </w:r>
-      <w:r>
-        <w:t>,</w:t>
-      </w:r>
-      <w:r>
-        <w:t xml:space="preserve"> και</w:t>
-      </w:r>
-      <w:r>
-        <w:t xml:space="preserve"> </w:t>
-      </w:r>
-      <w:r>
-        <w:t>α</w:t>
-      </w:r>
-      <w:r>
-        <w:t>ναφερόμαστε στις τεχνολογίες που χρησιμοποιήθηκαν για την υλοποίηση του.</w:t>
-      </w:r>
-      <w:r>
-        <w:t xml:space="preserve"> Μέσω του συστήματος εκτελείται πειραματική αξιολόγηση</w:t>
-      </w:r>
-      <w:r>
-        <w:t>, ενώ ακολούθως</w:t>
-      </w:r>
-      <w:r>
-        <w:t xml:space="preserve"> </w:t>
-      </w:r>
-      <w:r>
-        <w:t>γίνεται</w:t>
-      </w:r>
-      <w:r>
-        <w:t xml:space="preserve"> και </w:t>
-      </w:r>
-      <w:r>
-        <w:t>σχολιασμός των ευρημάτων.</w:t>
-      </w:r>
-    </w:p>
-    <w:p>
-      <w:pPr>
-        <w:pStyle w:val="a5"/>
-        <w:numPr>
-          <w:ilvl w:val="0"/>
-          <w:numId w:val="9"/>
-        </w:numPr>
-        <w:spacing w:after="200" w:line="360" w:lineRule="auto"/>
-        <w:jc w:val="both"/>
-      </w:pPr>
-      <w:r>
-        <w:t>Στο κεφάλαιο 5 παραθέτουμε τα συμπεράσματα που αντλήσαμε κατά την εκπόνηση της</w:t>
-      </w:r>
-      <w:r>
-        <w:t xml:space="preserve"> εν λόγω</w:t>
-      </w:r>
-      <w:r>
-        <w:t xml:space="preserve"> πτυχιακής εργασίας.</w:t>
-      </w:r>
-      <w:r>
         <w:rPr>
           <w:b/>
           <w:bCs/>
@@ -6886,14 +7652,14 @@
     </w:p>
     <w:p>
       <w:pPr>
-        <w:pStyle w:val="1"/>
+        <w:pStyle w:val="Heading1"/>
         <w:spacing w:line="360" w:lineRule="auto"/>
         <w:jc w:val="both"/>
         <w:rPr>
           <w:rFonts w:ascii="Times New Roman" w:hAnsi="Times New Roman" w:cs="Times New Roman"/>
         </w:rPr>
       </w:pPr>
-      <w:bookmarkStart w:id="11" w:name="_Toc165415728"/>
+      <w:bookmarkStart w:id="13" w:name="_Toc166536346"/>
       <w:r>
         <w:rPr>
           <w:rFonts w:ascii="Times New Roman" w:hAnsi="Times New Roman" w:cs="Times New Roman"/>
@@ -6905,7 +7671,7 @@
         <w:rPr>
           <w:rFonts w:ascii="Times New Roman" w:hAnsi="Times New Roman" w:cs="Times New Roman"/>
         </w:rPr>
-        <w:t>2</w:t>
+        <w:t>3</w:t>
       </w:r>
       <w:r>
         <w:rPr>
@@ -6913,7 +7679,7 @@
         </w:rPr>
         <w:t>. Ασφάλεια Συσκευών στο Διαδίκτυο των Πραγμάτων</w:t>
       </w:r>
-      <w:bookmarkEnd w:id="11"/>
+      <w:bookmarkEnd w:id="13"/>
     </w:p>
     <w:p>
       <w:pPr>
@@ -7082,22 +7848,22 @@
     </w:p>
     <w:p>
       <w:pPr>
-        <w:pStyle w:val="1"/>
+        <w:pStyle w:val="Heading1"/>
         <w:spacing w:line="360" w:lineRule="auto"/>
         <w:jc w:val="both"/>
       </w:pPr>
-      <w:bookmarkStart w:id="12" w:name="_Toc165415729"/>
+      <w:bookmarkStart w:id="14" w:name="_Toc166536347"/>
       <w:r>
         <w:lastRenderedPageBreak/>
         <w:t xml:space="preserve">Κεφάλαιο </w:t>
       </w:r>
       <w:r>
-        <w:t>3</w:t>
+        <w:t>4</w:t>
       </w:r>
       <w:r>
         <w:t>. Σχεδίαση, Υλοποίηση και Αξιολόγηση Συστήματος</w:t>
       </w:r>
-      <w:bookmarkEnd w:id="12"/>
+      <w:bookmarkEnd w:id="14"/>
     </w:p>
     <w:p>
       <w:pPr>
@@ -7123,29 +7889,55 @@
         <w:t xml:space="preserve">ο παρόν κεφάλαιο </w:t>
       </w:r>
       <w:r>
-        <w:t>θα αναλύσουμε συνοπτικά τα χαρακτηριστικά των συνιστωσών της υλοποίησης μας, τον τρόπο διασύνδεσης και λειτουργίας τους, καθώς και τον κώδικα που απαιτείται για τον προγραμματισμό τους. Αρχικά θα ξεκινήσουμε με μια σύντομη ανάλυση των επιμέρους στοιχείων της υλοποίησης. Στη συνέχεια, θα παρουσιαστεί η κατασκευή και η διασύνδεση των επιμέρους στοιχείων, ο κώδικας και οι μετρήσεις. Τέλος, θα γίνει και μια σύντομη βιβλιογραφική ανασκόπηση, ερευνητικών εργασιών με συναφή θεματολογία.</w:t>
-      </w:r>
-    </w:p>
-    <w:p>
-      <w:pPr>
-        <w:pStyle w:val="2"/>
-      </w:pPr>
-      <w:bookmarkStart w:id="13" w:name="_Toc165415730"/>
-      <w:r>
-        <w:t>3.1. Χαρακτηριστικά συστήματος</w:t>
-      </w:r>
-      <w:bookmarkEnd w:id="13"/>
-    </w:p>
-    <w:p>
-      <w:pPr>
-        <w:pStyle w:val="2"/>
-      </w:pPr>
-    </w:p>
-    <w:p>
-      <w:pPr>
-        <w:spacing w:line="360" w:lineRule="auto"/>
+        <w:t>θα αναλύσουμε συνοπτικά τα χαρακτηριστικά των συνιστωσών της υλοποίησης μας, τον τρόπο διασύνδεσης και λειτουργίας τους, καθώς και τον κώδικα που απαιτείται για τον προγραμματισμό τους. Αρχικά θα ξεκινήσουμε με μια σύντομη ανάλυση των επιμέρους στοιχείων της υλοποίησης. Στη συνέχεια, θα παρουσιαστεί η κατασκευή και η διασύνδεση των επιμέρους στοιχείων, ο κώδικας και οι μετρήσεις. Τέλος, θα γίνει και μια σύντομη βιβλιογραφική ανασκόπηση, ερευνητικών εργασιών με συναφή θεματολογία</w:t>
+      </w:r>
+    </w:p>
+    <w:p>
+      <w:pPr>
+        <w:pStyle w:val="Heading2"/>
+        <w:spacing w:line="360" w:lineRule="auto"/>
+      </w:pPr>
+      <w:bookmarkStart w:id="15" w:name="_Toc166536348"/>
+      <w:r>
+        <w:t>4.1. Αρχιτεκτονική συστήματος</w:t>
+      </w:r>
+      <w:bookmarkEnd w:id="15"/>
+    </w:p>
+    <w:p>
+      <w:pPr>
+        <w:spacing w:after="200" w:line="360" w:lineRule="auto"/>
         <w:jc w:val="both"/>
       </w:pPr>
+    </w:p>
+    <w:p>
+      <w:pPr>
+        <w:pStyle w:val="Heading2"/>
+      </w:pPr>
+      <w:bookmarkStart w:id="16" w:name="_Toc166536349"/>
+      <w:r>
+        <w:t>4</w:t>
+      </w:r>
+      <w:r>
+        <w:t>.</w:t>
+      </w:r>
+      <w:r>
+        <w:t>2</w:t>
+      </w:r>
+      <w:r>
+        <w:t>. Χαρακτηριστικά συστήματος</w:t>
+      </w:r>
+      <w:bookmarkEnd w:id="16"/>
+    </w:p>
+    <w:p>
+      <w:pPr>
+        <w:pStyle w:val="Heading2"/>
+      </w:pPr>
+    </w:p>
+    <w:p>
+      <w:pPr>
+        <w:spacing w:line="360" w:lineRule="auto"/>
+        <w:jc w:val="both"/>
+      </w:pPr>
       <w:r>
         <w:t xml:space="preserve">Το παρόν κύκλωμα αποτελείται από έναν μικροϋπολογιστή </w:t>
       </w:r>
@@ -7198,11 +7990,20 @@
     </w:p>
     <w:p>
       <w:pPr>
-        <w:pStyle w:val="3"/>
-      </w:pPr>
-      <w:bookmarkStart w:id="14" w:name="_Toc165415731"/>
-      <w:r>
-        <w:t xml:space="preserve">3.1.1. </w:t>
+        <w:pStyle w:val="Heading3"/>
+      </w:pPr>
+      <w:bookmarkStart w:id="17" w:name="_Toc166536350"/>
+      <w:r>
+        <w:t>4</w:t>
+      </w:r>
+      <w:r>
+        <w:t>.</w:t>
+      </w:r>
+      <w:r>
+        <w:t>2</w:t>
+      </w:r>
+      <w:r>
+        <w:t xml:space="preserve">.1. </w:t>
       </w:r>
       <w:r>
         <w:rPr>
@@ -7237,7 +8038,7 @@
         </w:rPr>
         <w:t>W</w:t>
       </w:r>
-      <w:bookmarkEnd w:id="14"/>
+      <w:bookmarkEnd w:id="17"/>
     </w:p>
     <w:p/>
     <w:p>
@@ -7367,7 +8168,11 @@
       </w:r>
       <w:proofErr w:type="spellEnd"/>
       <w:r>
-        <w:t xml:space="preserve">. Λόγω αυτού, το σύστημα είναι ταχύτερο και πιο συμβατό με περιβάλλοντα εξυπηρετητών και Internet of </w:t>
+        <w:t xml:space="preserve">. Λόγω </w:t>
+      </w:r>
+      <w:r>
+        <w:lastRenderedPageBreak/>
+        <w:t xml:space="preserve">αυτού, το σύστημα είναι ταχύτερο και πιο συμβατό με περιβάλλοντα εξυπηρετητών και Internet of </w:t>
       </w:r>
       <w:proofErr w:type="spellStart"/>
       <w:r>
@@ -7410,12 +8215,20 @@
     </w:p>
     <w:p>
       <w:pPr>
-        <w:pStyle w:val="3"/>
-      </w:pPr>
-      <w:bookmarkStart w:id="15" w:name="_Toc165415732"/>
-      <w:r>
-        <w:lastRenderedPageBreak/>
-        <w:t xml:space="preserve">3.1.2. </w:t>
+        <w:pStyle w:val="Heading3"/>
+      </w:pPr>
+      <w:bookmarkStart w:id="18" w:name="_Toc166536351"/>
+      <w:r>
+        <w:t>4</w:t>
+      </w:r>
+      <w:r>
+        <w:t>.</w:t>
+      </w:r>
+      <w:r>
+        <w:t>2</w:t>
+      </w:r>
+      <w:r>
+        <w:t xml:space="preserve">.2. </w:t>
       </w:r>
       <w:r>
         <w:rPr>
@@ -7444,7 +8257,7 @@
       <w:r>
         <w:t>3</w:t>
       </w:r>
-      <w:bookmarkEnd w:id="15"/>
+      <w:bookmarkEnd w:id="18"/>
     </w:p>
     <w:p>
       <w:pPr>
@@ -7549,11 +8362,20 @@
     </w:p>
     <w:p>
       <w:pPr>
-        <w:pStyle w:val="3"/>
-      </w:pPr>
-      <w:bookmarkStart w:id="16" w:name="_Toc165415733"/>
-      <w:r>
-        <w:t xml:space="preserve">3.1.3. </w:t>
+        <w:pStyle w:val="Heading3"/>
+      </w:pPr>
+      <w:bookmarkStart w:id="19" w:name="_Toc166536352"/>
+      <w:r>
+        <w:t>4</w:t>
+      </w:r>
+      <w:r>
+        <w:t>.</w:t>
+      </w:r>
+      <w:r>
+        <w:t>2</w:t>
+      </w:r>
+      <w:r>
+        <w:t xml:space="preserve">.3. </w:t>
       </w:r>
       <w:r>
         <w:rPr>
@@ -7564,7 +8386,7 @@
       <w:r>
         <w:t>9808</w:t>
       </w:r>
-      <w:bookmarkEnd w:id="16"/>
+      <w:bookmarkEnd w:id="19"/>
     </w:p>
     <w:p>
       <w:pPr>
@@ -7611,35 +8433,53 @@
     </w:p>
     <w:p>
       <w:pPr>
-        <w:pStyle w:val="2"/>
-      </w:pPr>
-      <w:bookmarkStart w:id="17" w:name="_Toc165415734"/>
-      <w:r>
-        <w:t xml:space="preserve">3.2. </w:t>
+        <w:pStyle w:val="Heading2"/>
+      </w:pPr>
+      <w:bookmarkStart w:id="20" w:name="_Toc166536353"/>
+      <w:r>
+        <w:t>4</w:t>
+      </w:r>
+      <w:r>
+        <w:t>.</w:t>
+      </w:r>
+      <w:r>
+        <w:t>3</w:t>
+      </w:r>
+      <w:r>
+        <w:t xml:space="preserve">. </w:t>
       </w:r>
       <w:r>
         <w:t>Υλοποίηση συστήματος</w:t>
       </w:r>
-      <w:bookmarkEnd w:id="17"/>
-    </w:p>
-    <w:p>
-      <w:pPr>
-        <w:pStyle w:val="2"/>
-      </w:pPr>
-    </w:p>
-    <w:p>
-      <w:pPr>
-        <w:pStyle w:val="3"/>
-      </w:pPr>
-      <w:bookmarkStart w:id="18" w:name="_Toc165415735"/>
-      <w:r>
-        <w:t>3.2.1. Παρουσίαση συστήματος</w:t>
-      </w:r>
-      <w:bookmarkEnd w:id="18"/>
-    </w:p>
-    <w:p>
-      <w:pPr>
-        <w:pStyle w:val="3"/>
+      <w:bookmarkEnd w:id="20"/>
+    </w:p>
+    <w:p>
+      <w:pPr>
+        <w:pStyle w:val="Heading2"/>
+      </w:pPr>
+    </w:p>
+    <w:p>
+      <w:pPr>
+        <w:pStyle w:val="Heading3"/>
+      </w:pPr>
+      <w:bookmarkStart w:id="21" w:name="_Toc166536354"/>
+      <w:r>
+        <w:t>4</w:t>
+      </w:r>
+      <w:r>
+        <w:t>.</w:t>
+      </w:r>
+      <w:r>
+        <w:t>3</w:t>
+      </w:r>
+      <w:r>
+        <w:t>.1. Παρουσίαση συστήματος</w:t>
+      </w:r>
+      <w:bookmarkEnd w:id="21"/>
+    </w:p>
+    <w:p>
+      <w:pPr>
+        <w:pStyle w:val="Heading3"/>
       </w:pPr>
     </w:p>
     <w:p>
@@ -7707,11 +8547,11 @@
     </w:p>
     <w:p>
       <w:pPr>
-        <w:pStyle w:val="a7"/>
+        <w:pStyle w:val="Caption"/>
         <w:spacing w:line="360" w:lineRule="auto"/>
         <w:jc w:val="center"/>
       </w:pPr>
-      <w:bookmarkStart w:id="19" w:name="_Ref164723008"/>
+      <w:bookmarkStart w:id="22" w:name="_Ref164723008"/>
       <w:r>
         <w:t xml:space="preserve">Εικόνα </w:t>
       </w:r>
@@ -7733,7 +8573,7 @@
       <w:r>
         <w:fldChar w:fldCharType="end"/>
       </w:r>
-      <w:bookmarkEnd w:id="19"/>
+      <w:bookmarkEnd w:id="22"/>
       <w:r>
         <w:t>: Απεικόνιση συστήματος παρακολούθησης θερμοκρασίας.</w:t>
       </w:r>
@@ -7872,17 +8712,26 @@
     </w:p>
     <w:p>
       <w:pPr>
-        <w:pStyle w:val="3"/>
-      </w:pPr>
-      <w:bookmarkStart w:id="20" w:name="_Toc165415736"/>
-      <w:r>
-        <w:t>3.2.2. Κώδικας υλοποίησης</w:t>
-      </w:r>
-      <w:bookmarkEnd w:id="20"/>
-    </w:p>
-    <w:p>
-      <w:pPr>
-        <w:pStyle w:val="3"/>
+        <w:pStyle w:val="Heading3"/>
+      </w:pPr>
+      <w:bookmarkStart w:id="23" w:name="_Toc166536355"/>
+      <w:r>
+        <w:t>4</w:t>
+      </w:r>
+      <w:r>
+        <w:t>.</w:t>
+      </w:r>
+      <w:r>
+        <w:t>3</w:t>
+      </w:r>
+      <w:r>
+        <w:t>.2. Κώδικας υλοποίησης</w:t>
+      </w:r>
+      <w:bookmarkEnd w:id="23"/>
+    </w:p>
+    <w:p>
+      <w:pPr>
+        <w:pStyle w:val="Heading3"/>
       </w:pPr>
     </w:p>
     <w:p>
@@ -8116,7 +8965,7 @@
     </w:p>
     <w:tbl>
       <w:tblPr>
-        <w:tblStyle w:val="a8"/>
+        <w:tblStyle w:val="TableGrid"/>
         <w:tblW w:w="0" w:type="auto"/>
         <w:tblLook w:val="04A0" w:firstRow="1" w:lastRow="0" w:firstColumn="1" w:lastColumn="0" w:noHBand="0" w:noVBand="1"/>
       </w:tblPr>
@@ -8446,13 +9295,22 @@
     </w:p>
     <w:p>
       <w:pPr>
-        <w:pStyle w:val="2"/>
-      </w:pPr>
-      <w:bookmarkStart w:id="21" w:name="_Toc165415737"/>
-      <w:r>
-        <w:t>3.3. Μετρήσεις και πειραματική αξιολόγηση</w:t>
-      </w:r>
-      <w:bookmarkEnd w:id="21"/>
+        <w:pStyle w:val="Heading2"/>
+      </w:pPr>
+      <w:bookmarkStart w:id="24" w:name="_Toc166536356"/>
+      <w:r>
+        <w:t>4</w:t>
+      </w:r>
+      <w:r>
+        <w:t>.</w:t>
+      </w:r>
+      <w:r>
+        <w:t>4</w:t>
+      </w:r>
+      <w:r>
+        <w:t>. Μετρήσεις και πειραματική αξιολόγηση</w:t>
+      </w:r>
+      <w:bookmarkEnd w:id="24"/>
       <w:r>
         <w:br w:type="page"/>
       </w:r>
@@ -8465,9 +9323,9 @@
     </w:p>
     <w:p>
       <w:pPr>
-        <w:pStyle w:val="1"/>
-      </w:pPr>
-      <w:bookmarkStart w:id="22" w:name="_Toc165415738"/>
+        <w:pStyle w:val="Heading1"/>
+      </w:pPr>
+      <w:bookmarkStart w:id="25" w:name="_Toc166536357"/>
       <w:r>
         <w:t>Κεφάλαιο</w:t>
       </w:r>
@@ -8475,7 +9333,7 @@
         <w:t xml:space="preserve"> </w:t>
       </w:r>
       <w:r>
-        <w:t>4</w:t>
+        <w:t>5</w:t>
       </w:r>
       <w:r>
         <w:t xml:space="preserve">. </w:t>
@@ -8486,7 +9344,7 @@
       <w:r>
         <w:t xml:space="preserve"> και Μελλοντικές Επεκτάσεις</w:t>
       </w:r>
-      <w:bookmarkEnd w:id="22"/>
+      <w:bookmarkEnd w:id="25"/>
     </w:p>
     <w:p>
       <w:pPr>
@@ -8510,14 +9368,14 @@
     </w:p>
     <w:p>
       <w:pPr>
-        <w:pStyle w:val="1"/>
-      </w:pPr>
-      <w:bookmarkStart w:id="23" w:name="_Toc165415739"/>
+        <w:pStyle w:val="Heading1"/>
+      </w:pPr>
+      <w:bookmarkStart w:id="26" w:name="_Toc166536358"/>
       <w:r>
         <w:lastRenderedPageBreak/>
         <w:t>Παράρτημα</w:t>
       </w:r>
-      <w:bookmarkEnd w:id="23"/>
+      <w:bookmarkEnd w:id="26"/>
     </w:p>
     <w:sectPr>
       <w:pgSz w:w="11906" w:h="16838" w:code="9"/>
@@ -8758,6 +9616,119 @@
     </w:lvl>
   </w:abstractNum>
   <w:abstractNum w:abstractNumId="2" w15:restartNumberingAfterBreak="0">
+    <w:nsid w:val="194348DF"/>
+    <w:multiLevelType w:val="multilevel"/>
+    <w:tmpl w:val="D14C007C"/>
+    <w:lvl w:ilvl="0">
+      <w:start w:val="1"/>
+      <w:numFmt w:val="decimal"/>
+      <w:lvlText w:val="%1."/>
+      <w:lvlJc w:val="left"/>
+      <w:pPr>
+        <w:ind w:left="408" w:hanging="408"/>
+      </w:pPr>
+      <w:rPr>
+        <w:rFonts w:hint="default"/>
+      </w:rPr>
+    </w:lvl>
+    <w:lvl w:ilvl="1">
+      <w:start w:val="1"/>
+      <w:numFmt w:val="decimal"/>
+      <w:lvlText w:val="%1.%2."/>
+      <w:lvlJc w:val="left"/>
+      <w:pPr>
+        <w:ind w:left="720" w:hanging="720"/>
+      </w:pPr>
+      <w:rPr>
+        <w:rFonts w:hint="default"/>
+      </w:rPr>
+    </w:lvl>
+    <w:lvl w:ilvl="2">
+      <w:start w:val="1"/>
+      <w:numFmt w:val="decimal"/>
+      <w:lvlText w:val="%1.%2.%3."/>
+      <w:lvlJc w:val="left"/>
+      <w:pPr>
+        <w:ind w:left="720" w:hanging="720"/>
+      </w:pPr>
+      <w:rPr>
+        <w:rFonts w:hint="default"/>
+      </w:rPr>
+    </w:lvl>
+    <w:lvl w:ilvl="3">
+      <w:start w:val="1"/>
+      <w:numFmt w:val="decimal"/>
+      <w:lvlText w:val="%1.%2.%3.%4."/>
+      <w:lvlJc w:val="left"/>
+      <w:pPr>
+        <w:ind w:left="1080" w:hanging="1080"/>
+      </w:pPr>
+      <w:rPr>
+        <w:rFonts w:hint="default"/>
+      </w:rPr>
+    </w:lvl>
+    <w:lvl w:ilvl="4">
+      <w:start w:val="1"/>
+      <w:numFmt w:val="decimal"/>
+      <w:lvlText w:val="%1.%2.%3.%4.%5."/>
+      <w:lvlJc w:val="left"/>
+      <w:pPr>
+        <w:ind w:left="1080" w:hanging="1080"/>
+      </w:pPr>
+      <w:rPr>
+        <w:rFonts w:hint="default"/>
+      </w:rPr>
+    </w:lvl>
+    <w:lvl w:ilvl="5">
+      <w:start w:val="1"/>
+      <w:numFmt w:val="decimal"/>
+      <w:lvlText w:val="%1.%2.%3.%4.%5.%6."/>
+      <w:lvlJc w:val="left"/>
+      <w:pPr>
+        <w:ind w:left="1440" w:hanging="1440"/>
+      </w:pPr>
+      <w:rPr>
+        <w:rFonts w:hint="default"/>
+      </w:rPr>
+    </w:lvl>
+    <w:lvl w:ilvl="6">
+      <w:start w:val="1"/>
+      <w:numFmt w:val="decimal"/>
+      <w:lvlText w:val="%1.%2.%3.%4.%5.%6.%7."/>
+      <w:lvlJc w:val="left"/>
+      <w:pPr>
+        <w:ind w:left="1800" w:hanging="1800"/>
+      </w:pPr>
+      <w:rPr>
+        <w:rFonts w:hint="default"/>
+      </w:rPr>
+    </w:lvl>
+    <w:lvl w:ilvl="7">
+      <w:start w:val="1"/>
+      <w:numFmt w:val="decimal"/>
+      <w:lvlText w:val="%1.%2.%3.%4.%5.%6.%7.%8."/>
+      <w:lvlJc w:val="left"/>
+      <w:pPr>
+        <w:ind w:left="1800" w:hanging="1800"/>
+      </w:pPr>
+      <w:rPr>
+        <w:rFonts w:hint="default"/>
+      </w:rPr>
+    </w:lvl>
+    <w:lvl w:ilvl="8">
+      <w:start w:val="1"/>
+      <w:numFmt w:val="decimal"/>
+      <w:lvlText w:val="%1.%2.%3.%4.%5.%6.%7.%8.%9."/>
+      <w:lvlJc w:val="left"/>
+      <w:pPr>
+        <w:ind w:left="2160" w:hanging="2160"/>
+      </w:pPr>
+      <w:rPr>
+        <w:rFonts w:hint="default"/>
+      </w:rPr>
+    </w:lvl>
+  </w:abstractNum>
+  <w:abstractNum w:abstractNumId="3" w15:restartNumberingAfterBreak="0">
     <w:nsid w:val="211E2636"/>
     <w:multiLevelType w:val="hybridMultilevel"/>
     <w:tmpl w:val="1D2ED580"/>
@@ -8870,7 +9841,120 @@
       </w:rPr>
     </w:lvl>
   </w:abstractNum>
-  <w:abstractNum w:abstractNumId="3" w15:restartNumberingAfterBreak="0">
+  <w:abstractNum w:abstractNumId="4" w15:restartNumberingAfterBreak="0">
+    <w:nsid w:val="2F476844"/>
+    <w:multiLevelType w:val="multilevel"/>
+    <w:tmpl w:val="6AE20062"/>
+    <w:lvl w:ilvl="0">
+      <w:start w:val="2"/>
+      <w:numFmt w:val="decimal"/>
+      <w:lvlText w:val="%1."/>
+      <w:lvlJc w:val="left"/>
+      <w:pPr>
+        <w:ind w:left="408" w:hanging="408"/>
+      </w:pPr>
+      <w:rPr>
+        <w:rFonts w:hint="default"/>
+      </w:rPr>
+    </w:lvl>
+    <w:lvl w:ilvl="1">
+      <w:start w:val="1"/>
+      <w:numFmt w:val="decimal"/>
+      <w:lvlText w:val="%1.%2."/>
+      <w:lvlJc w:val="left"/>
+      <w:pPr>
+        <w:ind w:left="720" w:hanging="720"/>
+      </w:pPr>
+      <w:rPr>
+        <w:rFonts w:hint="default"/>
+      </w:rPr>
+    </w:lvl>
+    <w:lvl w:ilvl="2">
+      <w:start w:val="1"/>
+      <w:numFmt w:val="decimal"/>
+      <w:lvlText w:val="%1.%2.%3."/>
+      <w:lvlJc w:val="left"/>
+      <w:pPr>
+        <w:ind w:left="720" w:hanging="720"/>
+      </w:pPr>
+      <w:rPr>
+        <w:rFonts w:hint="default"/>
+      </w:rPr>
+    </w:lvl>
+    <w:lvl w:ilvl="3">
+      <w:start w:val="1"/>
+      <w:numFmt w:val="decimal"/>
+      <w:lvlText w:val="%1.%2.%3.%4."/>
+      <w:lvlJc w:val="left"/>
+      <w:pPr>
+        <w:ind w:left="1080" w:hanging="1080"/>
+      </w:pPr>
+      <w:rPr>
+        <w:rFonts w:hint="default"/>
+      </w:rPr>
+    </w:lvl>
+    <w:lvl w:ilvl="4">
+      <w:start w:val="1"/>
+      <w:numFmt w:val="decimal"/>
+      <w:lvlText w:val="%1.%2.%3.%4.%5."/>
+      <w:lvlJc w:val="left"/>
+      <w:pPr>
+        <w:ind w:left="1080" w:hanging="1080"/>
+      </w:pPr>
+      <w:rPr>
+        <w:rFonts w:hint="default"/>
+      </w:rPr>
+    </w:lvl>
+    <w:lvl w:ilvl="5">
+      <w:start w:val="1"/>
+      <w:numFmt w:val="decimal"/>
+      <w:lvlText w:val="%1.%2.%3.%4.%5.%6."/>
+      <w:lvlJc w:val="left"/>
+      <w:pPr>
+        <w:ind w:left="1440" w:hanging="1440"/>
+      </w:pPr>
+      <w:rPr>
+        <w:rFonts w:hint="default"/>
+      </w:rPr>
+    </w:lvl>
+    <w:lvl w:ilvl="6">
+      <w:start w:val="1"/>
+      <w:numFmt w:val="decimal"/>
+      <w:lvlText w:val="%1.%2.%3.%4.%5.%6.%7."/>
+      <w:lvlJc w:val="left"/>
+      <w:pPr>
+        <w:ind w:left="1800" w:hanging="1800"/>
+      </w:pPr>
+      <w:rPr>
+        <w:rFonts w:hint="default"/>
+      </w:rPr>
+    </w:lvl>
+    <w:lvl w:ilvl="7">
+      <w:start w:val="1"/>
+      <w:numFmt w:val="decimal"/>
+      <w:lvlText w:val="%1.%2.%3.%4.%5.%6.%7.%8."/>
+      <w:lvlJc w:val="left"/>
+      <w:pPr>
+        <w:ind w:left="1800" w:hanging="1800"/>
+      </w:pPr>
+      <w:rPr>
+        <w:rFonts w:hint="default"/>
+      </w:rPr>
+    </w:lvl>
+    <w:lvl w:ilvl="8">
+      <w:start w:val="1"/>
+      <w:numFmt w:val="decimal"/>
+      <w:lvlText w:val="%1.%2.%3.%4.%5.%6.%7.%8.%9."/>
+      <w:lvlJc w:val="left"/>
+      <w:pPr>
+        <w:ind w:left="2160" w:hanging="2160"/>
+      </w:pPr>
+      <w:rPr>
+        <w:rFonts w:hint="default"/>
+      </w:rPr>
+    </w:lvl>
+  </w:abstractNum>
+  <w:abstractNum w:abstractNumId="5" w15:restartNumberingAfterBreak="0">
     <w:nsid w:val="326B01DE"/>
     <w:multiLevelType w:val="hybridMultilevel"/>
     <w:tmpl w:val="059A240E"/>
@@ -8959,7 +10043,120 @@
       </w:pPr>
     </w:lvl>
   </w:abstractNum>
-  <w:abstractNum w:abstractNumId="4" w15:restartNumberingAfterBreak="0">
+  <w:abstractNum w:abstractNumId="6" w15:restartNumberingAfterBreak="0">
+    <w:nsid w:val="442C19EE"/>
+    <w:multiLevelType w:val="multilevel"/>
+    <w:tmpl w:val="E29E649E"/>
+    <w:lvl w:ilvl="0">
+      <w:start w:val="1"/>
+      <w:numFmt w:val="decimal"/>
+      <w:lvlText w:val="%1"/>
+      <w:lvlJc w:val="left"/>
+      <w:pPr>
+        <w:ind w:left="360" w:hanging="360"/>
+      </w:pPr>
+      <w:rPr>
+        <w:rFonts w:hint="default"/>
+      </w:rPr>
+    </w:lvl>
+    <w:lvl w:ilvl="1">
+      <w:start w:val="2"/>
+      <w:numFmt w:val="decimal"/>
+      <w:lvlText w:val="%1.%2"/>
+      <w:lvlJc w:val="left"/>
+      <w:pPr>
+        <w:ind w:left="720" w:hanging="720"/>
+      </w:pPr>
+      <w:rPr>
+        <w:rFonts w:hint="default"/>
+      </w:rPr>
+    </w:lvl>
+    <w:lvl w:ilvl="2">
+      <w:start w:val="1"/>
+      <w:numFmt w:val="decimal"/>
+      <w:lvlText w:val="%1.%2.%3"/>
+      <w:lvlJc w:val="left"/>
+      <w:pPr>
+        <w:ind w:left="720" w:hanging="720"/>
+      </w:pPr>
+      <w:rPr>
+        <w:rFonts w:hint="default"/>
+      </w:rPr>
+    </w:lvl>
+    <w:lvl w:ilvl="3">
+      <w:start w:val="1"/>
+      <w:numFmt w:val="decimal"/>
+      <w:lvlText w:val="%1.%2.%3.%4"/>
+      <w:lvlJc w:val="left"/>
+      <w:pPr>
+        <w:ind w:left="1080" w:hanging="1080"/>
+      </w:pPr>
+      <w:rPr>
+        <w:rFonts w:hint="default"/>
+      </w:rPr>
+    </w:lvl>
+    <w:lvl w:ilvl="4">
+      <w:start w:val="1"/>
+      <w:numFmt w:val="decimal"/>
+      <w:lvlText w:val="%1.%2.%3.%4.%5"/>
+      <w:lvlJc w:val="left"/>
+      <w:pPr>
+        <w:ind w:left="1080" w:hanging="1080"/>
+      </w:pPr>
+      <w:rPr>
+        <w:rFonts w:hint="default"/>
+      </w:rPr>
+    </w:lvl>
+    <w:lvl w:ilvl="5">
+      <w:start w:val="1"/>
+      <w:numFmt w:val="decimal"/>
+      <w:lvlText w:val="%1.%2.%3.%4.%5.%6"/>
+      <w:lvlJc w:val="left"/>
+      <w:pPr>
+        <w:ind w:left="1440" w:hanging="1440"/>
+      </w:pPr>
+      <w:rPr>
+        <w:rFonts w:hint="default"/>
+      </w:rPr>
+    </w:lvl>
+    <w:lvl w:ilvl="6">
+      <w:start w:val="1"/>
+      <w:numFmt w:val="decimal"/>
+      <w:lvlText w:val="%1.%2.%3.%4.%5.%6.%7"/>
+      <w:lvlJc w:val="left"/>
+      <w:pPr>
+        <w:ind w:left="1800" w:hanging="1800"/>
+      </w:pPr>
+      <w:rPr>
+        <w:rFonts w:hint="default"/>
+      </w:rPr>
+    </w:lvl>
+    <w:lvl w:ilvl="7">
+      <w:start w:val="1"/>
+      <w:numFmt w:val="decimal"/>
+      <w:lvlText w:val="%1.%2.%3.%4.%5.%6.%7.%8"/>
+      <w:lvlJc w:val="left"/>
+      <w:pPr>
+        <w:ind w:left="1800" w:hanging="1800"/>
+      </w:pPr>
+      <w:rPr>
+        <w:rFonts w:hint="default"/>
+      </w:rPr>
+    </w:lvl>
+    <w:lvl w:ilvl="8">
+      <w:start w:val="1"/>
+      <w:numFmt w:val="decimal"/>
+      <w:lvlText w:val="%1.%2.%3.%4.%5.%6.%7.%8.%9"/>
+      <w:lvlJc w:val="left"/>
+      <w:pPr>
+        <w:ind w:left="2160" w:hanging="2160"/>
+      </w:pPr>
+      <w:rPr>
+        <w:rFonts w:hint="default"/>
+      </w:rPr>
+    </w:lvl>
+  </w:abstractNum>
+  <w:abstractNum w:abstractNumId="7" w15:restartNumberingAfterBreak="0">
     <w:nsid w:val="45F34221"/>
     <w:multiLevelType w:val="multilevel"/>
     <w:tmpl w:val="47A059CC"/>
@@ -9072,7 +10269,7 @@
       </w:rPr>
     </w:lvl>
   </w:abstractNum>
-  <w:abstractNum w:abstractNumId="5" w15:restartNumberingAfterBreak="0">
+  <w:abstractNum w:abstractNumId="8" w15:restartNumberingAfterBreak="0">
     <w:nsid w:val="54411A28"/>
     <w:multiLevelType w:val="hybridMultilevel"/>
     <w:tmpl w:val="52B69ED2"/>
@@ -9185,7 +10382,7 @@
       </w:rPr>
     </w:lvl>
   </w:abstractNum>
-  <w:abstractNum w:abstractNumId="6" w15:restartNumberingAfterBreak="0">
+  <w:abstractNum w:abstractNumId="9" w15:restartNumberingAfterBreak="0">
     <w:nsid w:val="59444398"/>
     <w:multiLevelType w:val="hybridMultilevel"/>
     <w:tmpl w:val="D5E6792E"/>
@@ -9274,7 +10471,7 @@
       </w:pPr>
     </w:lvl>
   </w:abstractNum>
-  <w:abstractNum w:abstractNumId="7" w15:restartNumberingAfterBreak="0">
+  <w:abstractNum w:abstractNumId="10" w15:restartNumberingAfterBreak="0">
     <w:nsid w:val="5F306D56"/>
     <w:multiLevelType w:val="hybridMultilevel"/>
     <w:tmpl w:val="3E56F0C4"/>
@@ -9387,7 +10584,7 @@
       </w:rPr>
     </w:lvl>
   </w:abstractNum>
-  <w:abstractNum w:abstractNumId="8" w15:restartNumberingAfterBreak="0">
+  <w:abstractNum w:abstractNumId="11" w15:restartNumberingAfterBreak="0">
     <w:nsid w:val="67C77EFD"/>
     <w:multiLevelType w:val="hybridMultilevel"/>
     <w:tmpl w:val="84728030"/>
@@ -9477,31 +10674,40 @@
     </w:lvl>
   </w:abstractNum>
   <w:num w:numId="1" w16cid:durableId="984703522">
-    <w:abstractNumId w:val="6"/>
+    <w:abstractNumId w:val="9"/>
   </w:num>
   <w:num w:numId="2" w16cid:durableId="262300883">
-    <w:abstractNumId w:val="8"/>
+    <w:abstractNumId w:val="11"/>
   </w:num>
   <w:num w:numId="3" w16cid:durableId="2037927410">
-    <w:abstractNumId w:val="3"/>
+    <w:abstractNumId w:val="5"/>
   </w:num>
   <w:num w:numId="4" w16cid:durableId="1887788772">
     <w:abstractNumId w:val="1"/>
   </w:num>
   <w:num w:numId="5" w16cid:durableId="1195071657">
+    <w:abstractNumId w:val="10"/>
+  </w:num>
+  <w:num w:numId="6" w16cid:durableId="842820741">
     <w:abstractNumId w:val="7"/>
   </w:num>
-  <w:num w:numId="6" w16cid:durableId="842820741">
-    <w:abstractNumId w:val="4"/>
-  </w:num>
   <w:num w:numId="7" w16cid:durableId="93747546">
-    <w:abstractNumId w:val="5"/>
+    <w:abstractNumId w:val="8"/>
   </w:num>
   <w:num w:numId="8" w16cid:durableId="1063993135">
-    <w:abstractNumId w:val="2"/>
+    <w:abstractNumId w:val="3"/>
   </w:num>
   <w:num w:numId="9" w16cid:durableId="418792769">
     <w:abstractNumId w:val="0"/>
+  </w:num>
+  <w:num w:numId="10" w16cid:durableId="1958755592">
+    <w:abstractNumId w:val="2"/>
+  </w:num>
+  <w:num w:numId="11" w16cid:durableId="954294302">
+    <w:abstractNumId w:val="6"/>
+  </w:num>
+  <w:num w:numId="12" w16cid:durableId="14769046">
+    <w:abstractNumId w:val="4"/>
   </w:num>
 </w:numbering>
 </file>
@@ -9901,7 +11107,7 @@
     <w:lsdException w:name="Unresolved Mention" w:semiHidden="1" w:unhideWhenUsed="1"/>
     <w:lsdException w:name="Smart Link" w:semiHidden="1" w:unhideWhenUsed="1"/>
   </w:latentStyles>
-  <w:style w:type="paragraph" w:default="1" w:styleId="a">
+  <w:style w:type="paragraph" w:default="1" w:styleId="Normal">
     <w:name w:val="Normal"/>
     <w:qFormat/>
     <w:rsid w:val="00972EEE"/>
@@ -9915,11 +11121,11 @@
       <w:lang w:val="el-GR" w:eastAsia="el-GR"/>
     </w:rPr>
   </w:style>
-  <w:style w:type="paragraph" w:styleId="1">
+  <w:style w:type="paragraph" w:styleId="Heading1">
     <w:name w:val="heading 1"/>
-    <w:basedOn w:val="a"/>
-    <w:next w:val="a"/>
-    <w:link w:val="1Char"/>
+    <w:basedOn w:val="Normal"/>
+    <w:next w:val="Normal"/>
+    <w:link w:val="Heading1Char"/>
     <w:uiPriority w:val="9"/>
     <w:qFormat/>
     <w:rsid w:val="0051261D"/>
@@ -9936,11 +11142,11 @@
       <w:szCs w:val="32"/>
     </w:rPr>
   </w:style>
-  <w:style w:type="paragraph" w:styleId="2">
+  <w:style w:type="paragraph" w:styleId="Heading2">
     <w:name w:val="heading 2"/>
-    <w:basedOn w:val="a"/>
-    <w:next w:val="a"/>
-    <w:link w:val="2Char"/>
+    <w:basedOn w:val="Normal"/>
+    <w:next w:val="Normal"/>
+    <w:link w:val="Heading2Char"/>
     <w:uiPriority w:val="9"/>
     <w:unhideWhenUsed/>
     <w:qFormat/>
@@ -9958,11 +11164,11 @@
       <w:szCs w:val="26"/>
     </w:rPr>
   </w:style>
-  <w:style w:type="paragraph" w:styleId="3">
+  <w:style w:type="paragraph" w:styleId="Heading3">
     <w:name w:val="heading 3"/>
-    <w:basedOn w:val="a"/>
-    <w:next w:val="a"/>
-    <w:link w:val="3Char"/>
+    <w:basedOn w:val="Normal"/>
+    <w:next w:val="Normal"/>
+    <w:link w:val="Heading3Char"/>
     <w:uiPriority w:val="9"/>
     <w:unhideWhenUsed/>
     <w:qFormat/>
@@ -9978,13 +11184,13 @@
       <w:color w:val="243F60" w:themeColor="accent1" w:themeShade="7F"/>
     </w:rPr>
   </w:style>
-  <w:style w:type="character" w:default="1" w:styleId="a0">
+  <w:style w:type="character" w:default="1" w:styleId="DefaultParagraphFont">
     <w:name w:val="Default Paragraph Font"/>
     <w:uiPriority w:val="1"/>
     <w:semiHidden/>
     <w:unhideWhenUsed/>
   </w:style>
-  <w:style w:type="table" w:default="1" w:styleId="a1">
+  <w:style w:type="table" w:default="1" w:styleId="TableNormal">
     <w:name w:val="Normal Table"/>
     <w:uiPriority w:val="99"/>
     <w:semiHidden/>
@@ -9999,16 +11205,16 @@
       </w:tblCellMar>
     </w:tblPr>
   </w:style>
-  <w:style w:type="numbering" w:default="1" w:styleId="a2">
+  <w:style w:type="numbering" w:default="1" w:styleId="NoList">
     <w:name w:val="No List"/>
     <w:uiPriority w:val="99"/>
     <w:semiHidden/>
     <w:unhideWhenUsed/>
   </w:style>
-  <w:style w:type="paragraph" w:styleId="a3">
+  <w:style w:type="paragraph" w:styleId="BalloonText">
     <w:name w:val="Balloon Text"/>
-    <w:basedOn w:val="a"/>
-    <w:link w:val="Char"/>
+    <w:basedOn w:val="Normal"/>
+    <w:link w:val="BalloonTextChar"/>
     <w:uiPriority w:val="99"/>
     <w:semiHidden/>
     <w:unhideWhenUsed/>
@@ -10019,10 +11225,10 @@
       <w:szCs w:val="16"/>
     </w:rPr>
   </w:style>
-  <w:style w:type="character" w:customStyle="1" w:styleId="Char">
-    <w:name w:val="Κείμενο πλαισίου Char"/>
-    <w:basedOn w:val="a0"/>
-    <w:link w:val="a3"/>
+  <w:style w:type="character" w:customStyle="1" w:styleId="BalloonTextChar">
+    <w:name w:val="Balloon Text Char"/>
+    <w:basedOn w:val="DefaultParagraphFont"/>
+    <w:link w:val="BalloonText"/>
     <w:uiPriority w:val="99"/>
     <w:semiHidden/>
     <w:rsid w:val="00972EEE"/>
@@ -10033,10 +11239,10 @@
       <w:lang w:val="el-GR" w:eastAsia="el-GR"/>
     </w:rPr>
   </w:style>
-  <w:style w:type="paragraph" w:styleId="a4">
+  <w:style w:type="paragraph" w:styleId="BodyTextIndent">
     <w:name w:val="Body Text Indent"/>
-    <w:basedOn w:val="a"/>
-    <w:link w:val="Char0"/>
+    <w:basedOn w:val="Normal"/>
+    <w:link w:val="BodyTextIndentChar"/>
     <w:semiHidden/>
     <w:rsid w:val="00023F4D"/>
     <w:pPr>
@@ -10047,10 +11253,10 @@
       <w:sz w:val="20"/>
     </w:rPr>
   </w:style>
-  <w:style w:type="character" w:customStyle="1" w:styleId="Char0">
-    <w:name w:val="Σώμα κείμενου με εσοχή Char"/>
-    <w:basedOn w:val="a0"/>
-    <w:link w:val="a4"/>
+  <w:style w:type="character" w:customStyle="1" w:styleId="BodyTextIndentChar">
+    <w:name w:val="Body Text Indent Char"/>
+    <w:basedOn w:val="DefaultParagraphFont"/>
+    <w:link w:val="BodyTextIndent"/>
     <w:semiHidden/>
     <w:rsid w:val="00023F4D"/>
     <w:rPr>
@@ -10060,9 +11266,9 @@
       <w:lang w:val="el-GR" w:eastAsia="el-GR"/>
     </w:rPr>
   </w:style>
-  <w:style w:type="paragraph" w:styleId="a5">
+  <w:style w:type="paragraph" w:styleId="ListParagraph">
     <w:name w:val="List Paragraph"/>
-    <w:basedOn w:val="a"/>
+    <w:basedOn w:val="Normal"/>
     <w:uiPriority w:val="34"/>
     <w:qFormat/>
     <w:rsid w:val="009A62DB"/>
@@ -10071,10 +11277,10 @@
       <w:contextualSpacing/>
     </w:pPr>
   </w:style>
-  <w:style w:type="character" w:customStyle="1" w:styleId="1Char">
-    <w:name w:val="Επικεφαλίδα 1 Char"/>
-    <w:basedOn w:val="a0"/>
-    <w:link w:val="1"/>
+  <w:style w:type="character" w:customStyle="1" w:styleId="Heading1Char">
+    <w:name w:val="Heading 1 Char"/>
+    <w:basedOn w:val="DefaultParagraphFont"/>
+    <w:link w:val="Heading1"/>
     <w:uiPriority w:val="9"/>
     <w:rsid w:val="0051261D"/>
     <w:rPr>
@@ -10085,10 +11291,10 @@
       <w:lang w:val="el-GR" w:eastAsia="el-GR"/>
     </w:rPr>
   </w:style>
-  <w:style w:type="character" w:customStyle="1" w:styleId="2Char">
-    <w:name w:val="Επικεφαλίδα 2 Char"/>
-    <w:basedOn w:val="a0"/>
-    <w:link w:val="2"/>
+  <w:style w:type="character" w:customStyle="1" w:styleId="Heading2Char">
+    <w:name w:val="Heading 2 Char"/>
+    <w:basedOn w:val="DefaultParagraphFont"/>
+    <w:link w:val="Heading2"/>
     <w:uiPriority w:val="9"/>
     <w:rsid w:val="0051261D"/>
     <w:rPr>
@@ -10099,10 +11305,10 @@
       <w:lang w:val="el-GR" w:eastAsia="el-GR"/>
     </w:rPr>
   </w:style>
-  <w:style w:type="character" w:customStyle="1" w:styleId="3Char">
-    <w:name w:val="Επικεφαλίδα 3 Char"/>
-    <w:basedOn w:val="a0"/>
-    <w:link w:val="3"/>
+  <w:style w:type="character" w:customStyle="1" w:styleId="Heading3Char">
+    <w:name w:val="Heading 3 Char"/>
+    <w:basedOn w:val="DefaultParagraphFont"/>
+    <w:link w:val="Heading3"/>
     <w:uiPriority w:val="9"/>
     <w:rsid w:val="00B1514F"/>
     <w:rPr>
@@ -10113,10 +11319,10 @@
       <w:lang w:val="el-GR" w:eastAsia="el-GR"/>
     </w:rPr>
   </w:style>
-  <w:style w:type="paragraph" w:styleId="a6">
+  <w:style w:type="paragraph" w:styleId="TOCHeading">
     <w:name w:val="TOC Heading"/>
-    <w:basedOn w:val="1"/>
-    <w:next w:val="a"/>
+    <w:basedOn w:val="Heading1"/>
+    <w:next w:val="Normal"/>
     <w:uiPriority w:val="39"/>
     <w:unhideWhenUsed/>
     <w:qFormat/>
@@ -10129,10 +11335,10 @@
       <w:lang w:val="en-US" w:eastAsia="en-US"/>
     </w:rPr>
   </w:style>
-  <w:style w:type="paragraph" w:styleId="10">
+  <w:style w:type="paragraph" w:styleId="TOC1">
     <w:name w:val="toc 1"/>
-    <w:basedOn w:val="a"/>
-    <w:next w:val="a"/>
+    <w:basedOn w:val="Normal"/>
+    <w:next w:val="Normal"/>
     <w:autoRedefine/>
     <w:uiPriority w:val="39"/>
     <w:unhideWhenUsed/>
@@ -10141,10 +11347,10 @@
       <w:spacing w:after="100"/>
     </w:pPr>
   </w:style>
-  <w:style w:type="paragraph" w:styleId="20">
+  <w:style w:type="paragraph" w:styleId="TOC2">
     <w:name w:val="toc 2"/>
-    <w:basedOn w:val="a"/>
-    <w:next w:val="a"/>
+    <w:basedOn w:val="Normal"/>
+    <w:next w:val="Normal"/>
     <w:autoRedefine/>
     <w:uiPriority w:val="39"/>
     <w:unhideWhenUsed/>
@@ -10154,10 +11360,10 @@
       <w:ind w:left="240"/>
     </w:pPr>
   </w:style>
-  <w:style w:type="paragraph" w:styleId="30">
+  <w:style w:type="paragraph" w:styleId="TOC3">
     <w:name w:val="toc 3"/>
-    <w:basedOn w:val="a"/>
-    <w:next w:val="a"/>
+    <w:basedOn w:val="Normal"/>
+    <w:next w:val="Normal"/>
     <w:autoRedefine/>
     <w:uiPriority w:val="39"/>
     <w:unhideWhenUsed/>
@@ -10167,9 +11373,9 @@
       <w:ind w:left="480"/>
     </w:pPr>
   </w:style>
-  <w:style w:type="character" w:styleId="-">
+  <w:style w:type="character" w:styleId="Hyperlink">
     <w:name w:val="Hyperlink"/>
-    <w:basedOn w:val="a0"/>
+    <w:basedOn w:val="DefaultParagraphFont"/>
     <w:uiPriority w:val="99"/>
     <w:unhideWhenUsed/>
     <w:rsid w:val="000F242D"/>
@@ -10178,10 +11384,10 @@
       <w:u w:val="single"/>
     </w:rPr>
   </w:style>
-  <w:style w:type="paragraph" w:styleId="a7">
+  <w:style w:type="paragraph" w:styleId="Caption">
     <w:name w:val="caption"/>
-    <w:basedOn w:val="a"/>
-    <w:next w:val="a"/>
+    <w:basedOn w:val="Normal"/>
+    <w:next w:val="Normal"/>
     <w:uiPriority w:val="35"/>
     <w:unhideWhenUsed/>
     <w:qFormat/>
@@ -10197,9 +11403,9 @@
       <w:szCs w:val="18"/>
     </w:rPr>
   </w:style>
-  <w:style w:type="table" w:styleId="a8">
+  <w:style w:type="table" w:styleId="TableGrid">
     <w:name w:val="Table Grid"/>
-    <w:basedOn w:val="a1"/>
+    <w:basedOn w:val="TableNormal"/>
     <w:uiPriority w:val="39"/>
     <w:rsid w:val="009A39C8"/>
     <w:pPr>

</xml_diff>